<commit_message>
updates for WF auto cleanup
</commit_message>
<xml_diff>
--- a/Install-Deployment/ERM Workforce Deployment Guide.docx
+++ b/Install-Deployment/ERM Workforce Deployment Guide.docx
@@ -2096,15 +2096,7 @@
         <w:t>https://&lt;portal</w:t>
       </w:r>
       <w:r>
-        <w:t xml:space="preserve"> </w:t>
-      </w:r>
-      <w:proofErr w:type="spellStart"/>
-      <w:r>
-        <w:t>url</w:t>
-      </w:r>
-      <w:proofErr w:type="spellEnd"/>
-      <w:r>
-        <w:t>&gt;</w:t>
+        <w:t xml:space="preserve"> url&gt;</w:t>
       </w:r>
       <w:r>
         <w:t>/portal/apps/workforce</w:t>
@@ -2628,23 +2620,7 @@
           <w:rFonts w:cs="Times New Roman"/>
           <w:szCs w:val="24"/>
         </w:rPr>
-        <w:t>. If it's not started, start it. If the service does not exist, or you can't start it, check the log files located in the middleware\</w:t>
-      </w:r>
-      <w:proofErr w:type="spellStart"/>
-      <w:r>
-        <w:rPr>
-          <w:rFonts w:cs="Times New Roman"/>
-          <w:szCs w:val="24"/>
-        </w:rPr>
-        <w:t>src</w:t>
-      </w:r>
-      <w:proofErr w:type="spellEnd"/>
-      <w:r>
-        <w:rPr>
-          <w:rFonts w:cs="Times New Roman"/>
-          <w:szCs w:val="24"/>
-        </w:rPr>
-        <w:t>\daemon directory.</w:t>
+        <w:t>. If it's not started, start it. If the service does not exist, or you can't start it, check the log files located in the middleware\src\daemon directory.</w:t>
       </w:r>
     </w:p>
     <w:p>
@@ -2740,39 +2716,18 @@
                       <wps:txbx>
                         <w:txbxContent>
                           <w:p>
-                            <w:proofErr w:type="spellStart"/>
                             <w:r>
-                              <w:t>config.workforce</w:t>
-                            </w:r>
-                            <w:proofErr w:type="spellEnd"/>
-                            <w:r>
-                              <w:t xml:space="preserve"> = {</w:t>
+                              <w:t>config.workforce = {</w:t>
                             </w:r>
                           </w:p>
                           <w:p>
                             <w:r>
-                              <w:t xml:space="preserve">    </w:t>
-                            </w:r>
-                            <w:proofErr w:type="spellStart"/>
-                            <w:r>
-                              <w:t>layersItemId</w:t>
-                            </w:r>
-                            <w:proofErr w:type="spellEnd"/>
-                            <w:r>
-                              <w:t>: "c848ff1562194e69a5d468b37a2839cb",</w:t>
+                              <w:t xml:space="preserve">    layersItemId: "c848ff1562194e69a5d468b37a2839cb",</w:t>
                             </w:r>
                           </w:p>
                           <w:p>
                             <w:r>
-                              <w:t xml:space="preserve">    </w:t>
-                            </w:r>
-                            <w:proofErr w:type="spellStart"/>
-                            <w:r>
-                              <w:t>dispatcherId</w:t>
-                            </w:r>
-                            <w:proofErr w:type="spellEnd"/>
-                            <w:r>
-                              <w:t>: "76da0172-8b96-40bd-8fd6-79d0719a16ee"</w:t>
+                              <w:t xml:space="preserve">    dispatcherId: "76da0172-8b96-40bd-8fd6-79d0719a16ee"</w:t>
                             </w:r>
                           </w:p>
                           <w:p>
@@ -2786,39 +2741,18 @@
                             </w:r>
                           </w:p>
                           <w:p>
-                            <w:proofErr w:type="spellStart"/>
                             <w:r>
-                              <w:t>config.sync.logging</w:t>
-                            </w:r>
-                            <w:proofErr w:type="spellEnd"/>
-                            <w:r>
-                              <w:t xml:space="preserve"> = {</w:t>
+                              <w:t>config.sync.logging = {</w:t>
                             </w:r>
                           </w:p>
                           <w:p>
                             <w:r>
-                              <w:t xml:space="preserve">    level: </w:t>
-                            </w:r>
-                            <w:proofErr w:type="spellStart"/>
-                            <w:r>
-                              <w:t>process.env.LOG_LEVEL</w:t>
-                            </w:r>
-                            <w:proofErr w:type="spellEnd"/>
-                            <w:r>
-                              <w:t xml:space="preserve"> || "info",</w:t>
+                              <w:t xml:space="preserve">    level: process.env.LOG_LEVEL || "info",</w:t>
                             </w:r>
                           </w:p>
                           <w:p>
                             <w:r>
-                              <w:t xml:space="preserve">    filename: </w:t>
-                            </w:r>
-                            <w:proofErr w:type="spellStart"/>
-                            <w:r>
-                              <w:t>process.env.SYNC_LOG_FILE</w:t>
-                            </w:r>
-                            <w:proofErr w:type="spellEnd"/>
-                            <w:r>
-                              <w:t xml:space="preserve"> || "</w:t>
+                              <w:t xml:space="preserve">    filename: process.env.SYNC_LOG_FILE || "</w:t>
                             </w:r>
                             <w:r>
                               <w:t>C:\</w:t>
@@ -2835,44 +2769,12 @@
                           </w:p>
                           <w:p>
                             <w:r>
-                              <w:t xml:space="preserve">    </w:t>
-                            </w:r>
-                            <w:proofErr w:type="spellStart"/>
-                            <w:r>
-                              <w:t>maxsizeinbytes</w:t>
-                            </w:r>
-                            <w:proofErr w:type="spellEnd"/>
-                            <w:r>
-                              <w:t xml:space="preserve">: </w:t>
-                            </w:r>
-                            <w:proofErr w:type="spellStart"/>
-                            <w:r>
-                              <w:t>process.env.LOG_SIZE_BYTES</w:t>
-                            </w:r>
-                            <w:proofErr w:type="spellEnd"/>
-                            <w:r>
-                              <w:t xml:space="preserve"> || 200000000,</w:t>
+                              <w:t xml:space="preserve">    maxsizeinbytes: process.env.LOG_SIZE_BYTES || 200000000,</w:t>
                             </w:r>
                           </w:p>
                           <w:p>
                             <w:r>
-                              <w:t xml:space="preserve">    </w:t>
-                            </w:r>
-                            <w:proofErr w:type="spellStart"/>
-                            <w:r>
-                              <w:t>maxfiles</w:t>
-                            </w:r>
-                            <w:proofErr w:type="spellEnd"/>
-                            <w:r>
-                              <w:t xml:space="preserve">: </w:t>
-                            </w:r>
-                            <w:proofErr w:type="spellStart"/>
-                            <w:r>
-                              <w:t>process.env.LOG_MAX_FILE_COUNT</w:t>
-                            </w:r>
-                            <w:proofErr w:type="spellEnd"/>
-                            <w:r>
-                              <w:t xml:space="preserve"> || 15</w:t>
+                              <w:t xml:space="preserve">    maxfiles: process.env.LOG_MAX_FILE_COUNT || 15</w:t>
                             </w:r>
                           </w:p>
                           <w:p>
@@ -2891,51 +2793,28 @@
               </wp:inline>
             </w:drawing>
           </mc:Choice>
-          <mc:Fallback xmlns:a="http://schemas.openxmlformats.org/drawingml/2006/main" xmlns:pic="http://schemas.openxmlformats.org/drawingml/2006/picture" xmlns:a14="http://schemas.microsoft.com/office/drawing/2010/main" xmlns:w16="http://schemas.microsoft.com/office/word/2018/wordml" xmlns:w16cex="http://schemas.microsoft.com/office/word/2018/wordml/cex">
+          <mc:Fallback>
             <w:pict>
-              <v:shapetype id="_x0000_t202" coordsize="21600,21600" o:spt="202" path="m,l,21600r21600,l21600,xe" w14:anchorId="5881A81A">
+              <v:shapetype w14:anchorId="5881A81A" id="_x0000_t202" coordsize="21600,21600" o:spt="202" path="m,l,21600r21600,l21600,xe">
                 <v:stroke joinstyle="miter"/>
                 <v:path gradientshapeok="t" o:connecttype="rect"/>
               </v:shapetype>
-              <v:shape id="Text Box 2" style="width:431.35pt;height:235.4pt;visibility:visible;mso-wrap-style:square;mso-left-percent:-10001;mso-top-percent:-10001;mso-position-horizontal:absolute;mso-position-horizontal-relative:char;mso-position-vertical:absolute;mso-position-vertical-relative:line;mso-left-percent:-10001;mso-top-percent:-10001;v-text-anchor:top" o:spid="_x0000_s1026" type="#_x0000_t202" o:gfxdata="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">
+              <v:shape id="Text Box 2" o:spid="_x0000_s1026" type="#_x0000_t202" style="width:431.35pt;height:235.4pt;visibility:visible;mso-wrap-style:square;mso-left-percent:-10001;mso-top-percent:-10001;mso-position-horizontal:absolute;mso-position-horizontal-relative:char;mso-position-vertical:absolute;mso-position-vertical-relative:line;mso-left-percent:-10001;mso-top-percent:-10001;v-text-anchor:top" o:gfxdata="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">
                 <v:textbox>
                   <w:txbxContent>
                     <w:p>
-                      <w:proofErr w:type="spellStart"/>
-                      <w:proofErr w:type="gramStart"/>
                       <w:r>
-                        <w:t>config.workforce</w:t>
-                      </w:r>
-                      <w:proofErr w:type="spellEnd"/>
-                      <w:proofErr w:type="gramEnd"/>
-                      <w:r>
-                        <w:t xml:space="preserve"> = {</w:t>
+                        <w:t>config.workforce = {</w:t>
                       </w:r>
                     </w:p>
                     <w:p>
                       <w:r>
-                        <w:t xml:space="preserve">    </w:t>
-                      </w:r>
-                      <w:proofErr w:type="spellStart"/>
-                      <w:r>
-                        <w:t>layersItemId</w:t>
-                      </w:r>
-                      <w:proofErr w:type="spellEnd"/>
-                      <w:r>
-                        <w:t>: "c848ff1562194e69a5d468b37a2839cb",</w:t>
+                        <w:t xml:space="preserve">    layersItemId: "c848ff1562194e69a5d468b37a2839cb",</w:t>
                       </w:r>
                     </w:p>
                     <w:p>
                       <w:r>
-                        <w:t xml:space="preserve">    </w:t>
-                      </w:r>
-                      <w:proofErr w:type="spellStart"/>
-                      <w:r>
-                        <w:t>dispatcherId</w:t>
-                      </w:r>
-                      <w:proofErr w:type="spellEnd"/>
-                      <w:r>
-                        <w:t>: "76da0172-8b96-40bd-8fd6-79d0719a16ee"</w:t>
+                        <w:t xml:space="preserve">    dispatcherId: "76da0172-8b96-40bd-8fd6-79d0719a16ee"</w:t>
                       </w:r>
                     </w:p>
                     <w:p>
@@ -2949,49 +2828,18 @@
                       </w:r>
                     </w:p>
                     <w:p>
-                      <w:proofErr w:type="spellStart"/>
-                      <w:proofErr w:type="gramStart"/>
                       <w:r>
-                        <w:t>config.sync</w:t>
-                      </w:r>
-                      <w:proofErr w:type="gramEnd"/>
-                      <w:r>
-                        <w:t>.logging</w:t>
-                      </w:r>
-                      <w:proofErr w:type="spellEnd"/>
-                      <w:r>
-                        <w:t xml:space="preserve"> = {</w:t>
+                        <w:t>config.sync.logging = {</w:t>
                       </w:r>
                     </w:p>
                     <w:p>
                       <w:r>
-                        <w:t xml:space="preserve">    level: </w:t>
-                      </w:r>
-                      <w:proofErr w:type="spellStart"/>
-                      <w:r>
-                        <w:t>process.env.LOG_LEVEL</w:t>
-                      </w:r>
-                      <w:proofErr w:type="spellEnd"/>
-                      <w:r>
-                        <w:t xml:space="preserve"> || "info",</w:t>
+                        <w:t xml:space="preserve">    level: process.env.LOG_LEVEL || "info",</w:t>
                       </w:r>
                     </w:p>
                     <w:p>
                       <w:r>
-                        <w:t xml:space="preserve">    filename: </w:t>
-                      </w:r>
-                      <w:proofErr w:type="spellStart"/>
-                      <w:proofErr w:type="gramStart"/>
-                      <w:r>
-                        <w:t>process.env.SYNC</w:t>
-                      </w:r>
-                      <w:proofErr w:type="gramEnd"/>
-                      <w:r>
-                        <w:t>_LOG_FILE</w:t>
-                      </w:r>
-                      <w:proofErr w:type="spellEnd"/>
-                      <w:r>
-                        <w:t xml:space="preserve"> || "</w:t>
+                        <w:t xml:space="preserve">    filename: process.env.SYNC_LOG_FILE || "</w:t>
                       </w:r>
                       <w:r>
                         <w:t>C:\</w:t>
@@ -3008,44 +2856,12 @@
                     </w:p>
                     <w:p>
                       <w:r>
-                        <w:t xml:space="preserve">    </w:t>
-                      </w:r>
-                      <w:proofErr w:type="spellStart"/>
-                      <w:r>
-                        <w:t>maxsizeinbytes</w:t>
-                      </w:r>
-                      <w:proofErr w:type="spellEnd"/>
-                      <w:r>
-                        <w:t xml:space="preserve">: </w:t>
-                      </w:r>
-                      <w:proofErr w:type="spellStart"/>
-                      <w:r>
-                        <w:t>process.env.LOG_SIZE_BYTES</w:t>
-                      </w:r>
-                      <w:proofErr w:type="spellEnd"/>
-                      <w:r>
-                        <w:t xml:space="preserve"> || 200000000,</w:t>
+                        <w:t xml:space="preserve">    maxsizeinbytes: process.env.LOG_SIZE_BYTES || 200000000,</w:t>
                       </w:r>
                     </w:p>
                     <w:p>
                       <w:r>
-                        <w:t xml:space="preserve">    </w:t>
-                      </w:r>
-                      <w:proofErr w:type="spellStart"/>
-                      <w:r>
-                        <w:t>maxfiles</w:t>
-                      </w:r>
-                      <w:proofErr w:type="spellEnd"/>
-                      <w:r>
-                        <w:t xml:space="preserve">: </w:t>
-                      </w:r>
-                      <w:proofErr w:type="spellStart"/>
-                      <w:r>
-                        <w:t>process.env.LOG_MAX_FILE_COUNT</w:t>
-                      </w:r>
-                      <w:proofErr w:type="spellEnd"/>
-                      <w:r>
-                        <w:t xml:space="preserve"> || 15</w:t>
+                        <w:t xml:space="preserve">    maxfiles: process.env.LOG_MAX_FILE_COUNT || 15</w:t>
                       </w:r>
                     </w:p>
                     <w:p>
@@ -3094,21 +2910,8 @@
         <w:spacing w:before="0" w:after="0"/>
       </w:pPr>
       <w:r>
-        <w:t>This will vary depending on where it was deployed. It will be on the machine &lt;install location&gt;\Middleware\</w:t>
-      </w:r>
-      <w:proofErr w:type="spellStart"/>
-      <w:r>
-        <w:t>src</w:t>
-      </w:r>
-      <w:proofErr w:type="spellEnd"/>
-      <w:r>
-        <w:t>\config\</w:t>
-      </w:r>
-      <w:proofErr w:type="spellStart"/>
-      <w:r>
-        <w:t>config.json</w:t>
-      </w:r>
-      <w:proofErr w:type="spellEnd"/>
+        <w:t>This will vary depending on where it was deployed. It will be on the machine &lt;install location&gt;\Middleware\src\config\config.json</w:t>
+      </w:r>
     </w:p>
     <w:p>
       <w:pPr>
@@ -3120,15 +2923,7 @@
         <w:spacing w:before="0" w:after="0"/>
       </w:pPr>
       <w:r>
-        <w:t xml:space="preserve">Update 2 values in </w:t>
-      </w:r>
-      <w:proofErr w:type="spellStart"/>
-      <w:r>
-        <w:t>config.workforce</w:t>
-      </w:r>
-      <w:proofErr w:type="spellEnd"/>
-      <w:r>
-        <w:t xml:space="preserve"> section</w:t>
+        <w:t>Update 2 values in config.workforce section</w:t>
       </w:r>
       <w:r>
         <w:t>.</w:t>
@@ -3143,14 +2938,9 @@
         </w:numPr>
         <w:spacing w:before="0" w:after="0"/>
       </w:pPr>
-      <w:proofErr w:type="spellStart"/>
       <w:r>
         <w:lastRenderedPageBreak/>
-        <w:t>layersItemID</w:t>
-      </w:r>
-      <w:proofErr w:type="spellEnd"/>
-      <w:r>
-        <w:t xml:space="preserve"> = the ID</w:t>
+        <w:t>layersItemID = the ID</w:t>
       </w:r>
       <w:r>
         <w:t xml:space="preserve"> of the Feature Layer created when the Workforce project was set up. Can be found by opening item in Portal and copying from URL.</w:t>
@@ -3165,29 +2955,8 @@
         </w:numPr>
         <w:spacing w:before="0" w:after="0"/>
       </w:pPr>
-      <w:proofErr w:type="spellStart"/>
-      <w:r>
-        <w:t>dispatcherID</w:t>
-      </w:r>
-      <w:proofErr w:type="spellEnd"/>
-      <w:r>
-        <w:t xml:space="preserve"> = the ID of the </w:t>
-      </w:r>
-      <w:proofErr w:type="spellStart"/>
-      <w:r>
-        <w:t>GlobalID</w:t>
-      </w:r>
-      <w:proofErr w:type="spellEnd"/>
-      <w:r>
-        <w:t xml:space="preserve"> of user that created the Workforce project. Can be found opening the Feature Layer from the Workforce project, opening the Dispatchers table, and copying the </w:t>
-      </w:r>
-      <w:proofErr w:type="spellStart"/>
-      <w:r>
-        <w:t>GlobalID</w:t>
-      </w:r>
-      <w:proofErr w:type="spellEnd"/>
-      <w:r>
-        <w:t xml:space="preserve"> value.</w:t>
+      <w:r>
+        <w:t>dispatcherID = the ID of the GlobalID of user that created the Workforce project. Can be found opening the Feature Layer from the Workforce project, opening the Dispatchers table, and copying the GlobalID value.</w:t>
       </w:r>
     </w:p>
     <w:p>
@@ -3306,6 +3075,7 @@
           <w:ilvl w:val="0"/>
           <w:numId w:val="36"/>
         </w:numPr>
+        <w:spacing w:before="0" w:after="0"/>
       </w:pPr>
       <w:r>
         <w:t xml:space="preserve">On the </w:t>
@@ -3321,6 +3091,7 @@
           <w:ilvl w:val="1"/>
           <w:numId w:val="36"/>
         </w:numPr>
+        <w:spacing w:before="0" w:after="0"/>
       </w:pPr>
       <w:r>
         <w:t>ERM_USER</w:t>
@@ -3333,6 +3104,7 @@
           <w:ilvl w:val="1"/>
           <w:numId w:val="36"/>
         </w:numPr>
+        <w:spacing w:before="0" w:after="0"/>
       </w:pPr>
       <w:r>
         <w:t>ERM_PWD</w:t>
@@ -3345,6 +3117,7 @@
           <w:ilvl w:val="0"/>
           <w:numId w:val="36"/>
         </w:numPr>
+        <w:spacing w:before="0" w:after="0"/>
       </w:pPr>
       <w:r>
         <w:t>Set the values to the same user credentials as was used to create the Workforce project.</w:t>
@@ -3357,6 +3130,7 @@
           <w:ilvl w:val="0"/>
           <w:numId w:val="36"/>
         </w:numPr>
+        <w:spacing w:before="0" w:after="0"/>
       </w:pPr>
       <w:r>
         <w:t>Restart Workforce Sync service.</w:t>
@@ -3364,27 +3138,133 @@
     </w:p>
     <w:p>
       <w:pPr>
-        <w:spacing w:before="0" w:after="200"/>
+        <w:pStyle w:val="EsriProposalBodyText"/>
+        <w:spacing w:before="0" w:after="0"/>
+        <w:ind w:left="720"/>
+      </w:pPr>
+    </w:p>
+    <w:p>
+      <w:pPr>
+        <w:pStyle w:val="EsriHeading3"/>
         <w:rPr>
-          <w:rFonts w:ascii="Arial" w:eastAsiaTheme="majorEastAsia" w:hAnsi="Arial" w:cs="Arial"/>
-          <w:b/>
-          <w:bCs/>
-          <w:color w:val="000000" w:themeColor="text1"/>
           <w:sz w:val="28"/>
-          <w:szCs w:val="26"/>
         </w:rPr>
       </w:pPr>
       <w:bookmarkStart w:id="11" w:name="_Toc48675112"/>
       <w:r>
-        <w:br w:type="page"/>
-      </w:r>
-    </w:p>
-    <w:p>
-      <w:pPr>
-        <w:pStyle w:val="EsriHeading2"/>
-      </w:pPr>
+        <w:t>Automatic Cleanup</w:t>
+      </w:r>
+    </w:p>
+    <w:p>
+      <w:pPr>
+        <w:pStyle w:val="PSProposalBodyText"/>
+      </w:pPr>
+      <w:r>
+        <w:t xml:space="preserve">In the Middleware configuration file, there are option to automatically delete older features in the Workforce feature service. This process </w:t>
+      </w:r>
       <w:bookmarkStart w:id="12" w:name="_GoBack"/>
       <w:bookmarkEnd w:id="12"/>
+      <w:r>
+        <w:t>uses the Workforce layer that was configured in previous section.</w:t>
+      </w:r>
+    </w:p>
+    <w:p>
+      <w:pPr>
+        <w:pStyle w:val="PSProposalBodyText"/>
+        <w:numPr>
+          <w:ilvl w:val="0"/>
+          <w:numId w:val="39"/>
+        </w:numPr>
+        <w:spacing w:before="0" w:after="0"/>
+      </w:pPr>
+      <w:r>
+        <w:t>config.delete = {};</w:t>
+      </w:r>
+    </w:p>
+    <w:p>
+      <w:pPr>
+        <w:pStyle w:val="PSProposalBodyText"/>
+        <w:numPr>
+          <w:ilvl w:val="1"/>
+          <w:numId w:val="39"/>
+        </w:numPr>
+        <w:spacing w:before="0" w:after="0"/>
+      </w:pPr>
+      <w:r>
+        <w:t>This line needs to be present, no change needed. If you do not want automatic cleanup to run, comment out this line.</w:t>
+      </w:r>
+    </w:p>
+    <w:p>
+      <w:pPr>
+        <w:pStyle w:val="PSProposalBodyText"/>
+        <w:numPr>
+          <w:ilvl w:val="0"/>
+          <w:numId w:val="39"/>
+        </w:numPr>
+        <w:spacing w:before="0" w:after="0"/>
+      </w:pPr>
+      <w:r>
+        <w:t>config.delete.intervalHours = 1</w:t>
+      </w:r>
+    </w:p>
+    <w:p>
+      <w:pPr>
+        <w:pStyle w:val="PSProposalBodyText"/>
+        <w:numPr>
+          <w:ilvl w:val="1"/>
+          <w:numId w:val="39"/>
+        </w:numPr>
+        <w:spacing w:before="0" w:after="0"/>
+      </w:pPr>
+      <w:r>
+        <w:t>This is how often the automatic delete process runs.</w:t>
+      </w:r>
+    </w:p>
+    <w:p>
+      <w:pPr>
+        <w:pStyle w:val="PSProposalBodyText"/>
+        <w:numPr>
+          <w:ilvl w:val="0"/>
+          <w:numId w:val="39"/>
+        </w:numPr>
+        <w:spacing w:before="0" w:after="0"/>
+      </w:pPr>
+      <w:r>
+        <w:t>config.delete.hoursToSave = 36;</w:t>
+      </w:r>
+    </w:p>
+    <w:p>
+      <w:pPr>
+        <w:pStyle w:val="PSProposalBodyText"/>
+        <w:numPr>
+          <w:ilvl w:val="1"/>
+          <w:numId w:val="39"/>
+        </w:numPr>
+        <w:spacing w:before="0" w:after="0"/>
+      </w:pPr>
+      <w:r>
+        <w:t>Any Workforce feature with a last_edited_date that is older than the time the process runs – hours to save is deleted.</w:t>
+      </w:r>
+    </w:p>
+    <w:p>
+      <w:pPr>
+        <w:pStyle w:val="EsriHeading3"/>
+        <w:numPr>
+          <w:ilvl w:val="0"/>
+          <w:numId w:val="0"/>
+        </w:numPr>
+        <w:rPr>
+          <w:sz w:val="28"/>
+        </w:rPr>
+      </w:pPr>
+      <w:r>
+        <w:br w:type="page"/>
+      </w:r>
+    </w:p>
+    <w:p>
+      <w:pPr>
+        <w:pStyle w:val="EsriHeading2"/>
+      </w:pPr>
       <w:r>
         <w:lastRenderedPageBreak/>
         <w:t>Portal Users</w:t>
@@ -3609,15 +3489,7 @@
         <w:spacing w:before="0" w:after="0"/>
       </w:pPr>
       <w:r>
-        <w:t xml:space="preserve">Change the notes of an assignment and see that the change is reflected in the corresponding </w:t>
-      </w:r>
-      <w:proofErr w:type="spellStart"/>
-      <w:r>
-        <w:t>GeoOrder</w:t>
-      </w:r>
-      <w:proofErr w:type="spellEnd"/>
-      <w:r>
-        <w:t xml:space="preserve"> in ERM plan.</w:t>
+        <w:t>Change the notes of an assignment and see that the change is reflected in the corresponding GeoOrder in ERM plan.</w:t>
       </w:r>
     </w:p>
     <w:sectPr>
@@ -3640,15 +3512,7 @@
         <w:pStyle w:val="CommentText"/>
       </w:pPr>
       <w:r>
-        <w:t xml:space="preserve">This isn't currently true as we're using a beta version of app. I had to extract a zip file in the Portal Apps folder which isn't </w:t>
-      </w:r>
-      <w:proofErr w:type="gramStart"/>
-      <w:r>
-        <w:t>difficult, but</w:t>
-      </w:r>
-      <w:proofErr w:type="gramEnd"/>
-      <w:r>
-        <w:t xml:space="preserve"> isn't what is documented online. We need to figure out if we're targeting a deployment of beta and document accordingly.</w:t>
+        <w:t>This isn't currently true as we're using a beta version of app. I had to extract a zip file in the Portal Apps folder which isn't difficult, but isn't what is documented online. We need to figure out if we're targeting a deployment of beta and document accordingly.</w:t>
       </w:r>
       <w:r>
         <w:rPr>
@@ -3985,7 +3849,7 @@
                   </a:ln>
                   <a:extLst>
                     <a:ext uri="{FAA26D3D-D897-4be2-8F04-BA451C77F1D7}">
-                      <ma14:placeholderFlag xmlns:a14="http://schemas.microsoft.com/office/drawing/2010/main" xmlns:arto="http://schemas.microsoft.com/office/word/2006/arto" xmlns="" xmlns:mo="http://schemas.microsoft.com/office/mac/office/2008/main" xmlns:mv="urn:schemas-microsoft-com:mac:vml" xmlns:o="urn:schemas-microsoft-com:office:office" xmlns:v="urn:schemas-microsoft-com:vml" xmlns:w10="urn:schemas-microsoft-com:office:word" xmlns:w="http://schemas.openxmlformats.org/wordprocessingml/2006/main" xmlns:ma14="http://schemas.microsoft.com/office/mac/drawingml/2011/main"/>
+                      <ma14:placeholderFlag xmlns:ma14="http://schemas.microsoft.com/office/mac/drawingml/2011/main" xmlns:w="http://schemas.openxmlformats.org/wordprocessingml/2006/main" xmlns:w10="urn:schemas-microsoft-com:office:word" xmlns:v="urn:schemas-microsoft-com:vml" xmlns:o="urn:schemas-microsoft-com:office:office" xmlns:mv="urn:schemas-microsoft-com:mac:vml" xmlns:mo="http://schemas.microsoft.com/office/mac/office/2008/main" xmlns="" xmlns:arto="http://schemas.microsoft.com/office/word/2006/arto" xmlns:a14="http://schemas.microsoft.com/office/drawing/2010/main"/>
                     </a:ext>
                   </a:extLst>
                 </pic:spPr>
@@ -6074,6 +5938,119 @@
     </w:lvl>
   </w:abstractNum>
   <w:abstractNum w:abstractNumId="20" w15:restartNumberingAfterBreak="0">
+    <w:nsid w:val="46CE1AB3"/>
+    <w:multiLevelType w:val="hybridMultilevel"/>
+    <w:tmpl w:val="F85CA58C"/>
+    <w:lvl w:ilvl="0" w:tplc="04090001">
+      <w:start w:val="1"/>
+      <w:numFmt w:val="bullet"/>
+      <w:lvlText w:val=""/>
+      <w:lvlJc w:val="left"/>
+      <w:pPr>
+        <w:ind w:left="720" w:hanging="360"/>
+      </w:pPr>
+      <w:rPr>
+        <w:rFonts w:ascii="Symbol" w:hAnsi="Symbol" w:hint="default"/>
+      </w:rPr>
+    </w:lvl>
+    <w:lvl w:ilvl="1" w:tplc="04090003">
+      <w:start w:val="1"/>
+      <w:numFmt w:val="bullet"/>
+      <w:lvlText w:val="o"/>
+      <w:lvlJc w:val="left"/>
+      <w:pPr>
+        <w:ind w:left="1440" w:hanging="360"/>
+      </w:pPr>
+      <w:rPr>
+        <w:rFonts w:ascii="Courier New" w:hAnsi="Courier New" w:cs="Courier New" w:hint="default"/>
+      </w:rPr>
+    </w:lvl>
+    <w:lvl w:ilvl="2" w:tplc="04090005" w:tentative="1">
+      <w:start w:val="1"/>
+      <w:numFmt w:val="bullet"/>
+      <w:lvlText w:val=""/>
+      <w:lvlJc w:val="left"/>
+      <w:pPr>
+        <w:ind w:left="2160" w:hanging="360"/>
+      </w:pPr>
+      <w:rPr>
+        <w:rFonts w:ascii="Wingdings" w:hAnsi="Wingdings" w:hint="default"/>
+      </w:rPr>
+    </w:lvl>
+    <w:lvl w:ilvl="3" w:tplc="04090001" w:tentative="1">
+      <w:start w:val="1"/>
+      <w:numFmt w:val="bullet"/>
+      <w:lvlText w:val=""/>
+      <w:lvlJc w:val="left"/>
+      <w:pPr>
+        <w:ind w:left="2880" w:hanging="360"/>
+      </w:pPr>
+      <w:rPr>
+        <w:rFonts w:ascii="Symbol" w:hAnsi="Symbol" w:hint="default"/>
+      </w:rPr>
+    </w:lvl>
+    <w:lvl w:ilvl="4" w:tplc="04090003" w:tentative="1">
+      <w:start w:val="1"/>
+      <w:numFmt w:val="bullet"/>
+      <w:lvlText w:val="o"/>
+      <w:lvlJc w:val="left"/>
+      <w:pPr>
+        <w:ind w:left="3600" w:hanging="360"/>
+      </w:pPr>
+      <w:rPr>
+        <w:rFonts w:ascii="Courier New" w:hAnsi="Courier New" w:cs="Courier New" w:hint="default"/>
+      </w:rPr>
+    </w:lvl>
+    <w:lvl w:ilvl="5" w:tplc="04090005" w:tentative="1">
+      <w:start w:val="1"/>
+      <w:numFmt w:val="bullet"/>
+      <w:lvlText w:val=""/>
+      <w:lvlJc w:val="left"/>
+      <w:pPr>
+        <w:ind w:left="4320" w:hanging="360"/>
+      </w:pPr>
+      <w:rPr>
+        <w:rFonts w:ascii="Wingdings" w:hAnsi="Wingdings" w:hint="default"/>
+      </w:rPr>
+    </w:lvl>
+    <w:lvl w:ilvl="6" w:tplc="04090001" w:tentative="1">
+      <w:start w:val="1"/>
+      <w:numFmt w:val="bullet"/>
+      <w:lvlText w:val=""/>
+      <w:lvlJc w:val="left"/>
+      <w:pPr>
+        <w:ind w:left="5040" w:hanging="360"/>
+      </w:pPr>
+      <w:rPr>
+        <w:rFonts w:ascii="Symbol" w:hAnsi="Symbol" w:hint="default"/>
+      </w:rPr>
+    </w:lvl>
+    <w:lvl w:ilvl="7" w:tplc="04090003" w:tentative="1">
+      <w:start w:val="1"/>
+      <w:numFmt w:val="bullet"/>
+      <w:lvlText w:val="o"/>
+      <w:lvlJc w:val="left"/>
+      <w:pPr>
+        <w:ind w:left="5760" w:hanging="360"/>
+      </w:pPr>
+      <w:rPr>
+        <w:rFonts w:ascii="Courier New" w:hAnsi="Courier New" w:cs="Courier New" w:hint="default"/>
+      </w:rPr>
+    </w:lvl>
+    <w:lvl w:ilvl="8" w:tplc="04090005" w:tentative="1">
+      <w:start w:val="1"/>
+      <w:numFmt w:val="bullet"/>
+      <w:lvlText w:val=""/>
+      <w:lvlJc w:val="left"/>
+      <w:pPr>
+        <w:ind w:left="6480" w:hanging="360"/>
+      </w:pPr>
+      <w:rPr>
+        <w:rFonts w:ascii="Wingdings" w:hAnsi="Wingdings" w:hint="default"/>
+      </w:rPr>
+    </w:lvl>
+  </w:abstractNum>
+  <w:abstractNum w:abstractNumId="21" w15:restartNumberingAfterBreak="0">
     <w:nsid w:val="4EFA1B9F"/>
     <w:multiLevelType w:val="hybridMultilevel"/>
     <w:tmpl w:val="3AEAAADC"/>
@@ -6162,7 +6139,7 @@
       </w:pPr>
     </w:lvl>
   </w:abstractNum>
-  <w:abstractNum w:abstractNumId="21" w15:restartNumberingAfterBreak="0">
+  <w:abstractNum w:abstractNumId="22" w15:restartNumberingAfterBreak="0">
     <w:nsid w:val="4F3E35B8"/>
     <w:multiLevelType w:val="hybridMultilevel"/>
     <w:tmpl w:val="B53C5DF0"/>
@@ -6251,7 +6228,7 @@
       </w:pPr>
     </w:lvl>
   </w:abstractNum>
-  <w:abstractNum w:abstractNumId="22" w15:restartNumberingAfterBreak="0">
+  <w:abstractNum w:abstractNumId="23" w15:restartNumberingAfterBreak="0">
     <w:nsid w:val="51E63539"/>
     <w:multiLevelType w:val="hybridMultilevel"/>
     <w:tmpl w:val="F3FA82AE"/>
@@ -6337,7 +6314,7 @@
       </w:pPr>
     </w:lvl>
   </w:abstractNum>
-  <w:abstractNum w:abstractNumId="23" w15:restartNumberingAfterBreak="0">
+  <w:abstractNum w:abstractNumId="24" w15:restartNumberingAfterBreak="0">
     <w:nsid w:val="5270577F"/>
     <w:multiLevelType w:val="multilevel"/>
     <w:tmpl w:val="CF2A227E"/>
@@ -6450,7 +6427,7 @@
       </w:pPr>
     </w:lvl>
   </w:abstractNum>
-  <w:abstractNum w:abstractNumId="24" w15:restartNumberingAfterBreak="0">
+  <w:abstractNum w:abstractNumId="25" w15:restartNumberingAfterBreak="0">
     <w:nsid w:val="53FC33FF"/>
     <w:multiLevelType w:val="hybridMultilevel"/>
     <w:tmpl w:val="9168E0B8"/>
@@ -6539,7 +6516,7 @@
       </w:pPr>
     </w:lvl>
   </w:abstractNum>
-  <w:abstractNum w:abstractNumId="25" w15:restartNumberingAfterBreak="0">
+  <w:abstractNum w:abstractNumId="26" w15:restartNumberingAfterBreak="0">
     <w:nsid w:val="55822F2B"/>
     <w:multiLevelType w:val="hybridMultilevel"/>
     <w:tmpl w:val="5C42D658"/>
@@ -6652,7 +6629,7 @@
       </w:rPr>
     </w:lvl>
   </w:abstractNum>
-  <w:abstractNum w:abstractNumId="26" w15:restartNumberingAfterBreak="0">
+  <w:abstractNum w:abstractNumId="27" w15:restartNumberingAfterBreak="0">
     <w:nsid w:val="588A6D95"/>
     <w:multiLevelType w:val="multilevel"/>
     <w:tmpl w:val="52BE9292"/>
@@ -6765,7 +6742,7 @@
       </w:pPr>
     </w:lvl>
   </w:abstractNum>
-  <w:abstractNum w:abstractNumId="27" w15:restartNumberingAfterBreak="0">
+  <w:abstractNum w:abstractNumId="28" w15:restartNumberingAfterBreak="0">
     <w:nsid w:val="62F36035"/>
     <w:multiLevelType w:val="multilevel"/>
     <w:tmpl w:val="CF2A227E"/>
@@ -6878,7 +6855,7 @@
       </w:pPr>
     </w:lvl>
   </w:abstractNum>
-  <w:abstractNum w:abstractNumId="28" w15:restartNumberingAfterBreak="0">
+  <w:abstractNum w:abstractNumId="29" w15:restartNumberingAfterBreak="0">
     <w:nsid w:val="6A185C0E"/>
     <w:multiLevelType w:val="hybridMultilevel"/>
     <w:tmpl w:val="94E6BCC2"/>
@@ -6964,7 +6941,7 @@
       </w:pPr>
     </w:lvl>
   </w:abstractNum>
-  <w:abstractNum w:abstractNumId="29" w15:restartNumberingAfterBreak="0">
+  <w:abstractNum w:abstractNumId="30" w15:restartNumberingAfterBreak="0">
     <w:nsid w:val="6F77768A"/>
     <w:multiLevelType w:val="multilevel"/>
     <w:tmpl w:val="859C545E"/>
@@ -7077,7 +7054,7 @@
       </w:pPr>
     </w:lvl>
   </w:abstractNum>
-  <w:abstractNum w:abstractNumId="30" w15:restartNumberingAfterBreak="0">
+  <w:abstractNum w:abstractNumId="31" w15:restartNumberingAfterBreak="0">
     <w:nsid w:val="744E2E5A"/>
     <w:multiLevelType w:val="hybridMultilevel"/>
     <w:tmpl w:val="0409000F"/>
@@ -7199,7 +7176,7 @@
       </w:rPr>
     </w:lvl>
   </w:abstractNum>
-  <w:abstractNum w:abstractNumId="31" w15:restartNumberingAfterBreak="0">
+  <w:abstractNum w:abstractNumId="32" w15:restartNumberingAfterBreak="0">
     <w:nsid w:val="74D550A6"/>
     <w:multiLevelType w:val="multilevel"/>
     <w:tmpl w:val="CF2A227E"/>
@@ -7312,7 +7289,7 @@
       </w:pPr>
     </w:lvl>
   </w:abstractNum>
-  <w:abstractNum w:abstractNumId="32" w15:restartNumberingAfterBreak="0">
+  <w:abstractNum w:abstractNumId="33" w15:restartNumberingAfterBreak="0">
     <w:nsid w:val="78E664AA"/>
     <w:multiLevelType w:val="multilevel"/>
     <w:tmpl w:val="46B867B8"/>
@@ -7425,7 +7402,7 @@
       </w:pPr>
     </w:lvl>
   </w:abstractNum>
-  <w:abstractNum w:abstractNumId="33" w15:restartNumberingAfterBreak="0">
+  <w:abstractNum w:abstractNumId="34" w15:restartNumberingAfterBreak="0">
     <w:nsid w:val="7918627C"/>
     <w:multiLevelType w:val="multilevel"/>
     <w:tmpl w:val="CF2A227E"/>
@@ -7538,7 +7515,7 @@
       </w:pPr>
     </w:lvl>
   </w:abstractNum>
-  <w:abstractNum w:abstractNumId="34" w15:restartNumberingAfterBreak="0">
+  <w:abstractNum w:abstractNumId="35" w15:restartNumberingAfterBreak="0">
     <w:nsid w:val="79963FB0"/>
     <w:multiLevelType w:val="hybridMultilevel"/>
     <w:tmpl w:val="10B415CE"/>
@@ -7834,16 +7811,16 @@
     <w:abstractNumId w:val="12"/>
   </w:num>
   <w:num w:numId="10">
+    <w:abstractNumId w:val="35"/>
+  </w:num>
+  <w:num w:numId="11">
+    <w:abstractNumId w:val="33"/>
+  </w:num>
+  <w:num w:numId="12">
     <w:abstractNumId w:val="34"/>
   </w:num>
-  <w:num w:numId="11">
-    <w:abstractNumId w:val="32"/>
-  </w:num>
-  <w:num w:numId="12">
-    <w:abstractNumId w:val="33"/>
-  </w:num>
   <w:num w:numId="13">
-    <w:abstractNumId w:val="29"/>
+    <w:abstractNumId w:val="30"/>
   </w:num>
   <w:num w:numId="14">
     <w:abstractNumId w:val="13"/>
@@ -7852,23 +7829,23 @@
     <w:abstractNumId w:val="19"/>
   </w:num>
   <w:num w:numId="16">
-    <w:abstractNumId w:val="24"/>
+    <w:abstractNumId w:val="25"/>
   </w:num>
   <w:num w:numId="17">
-    <w:abstractNumId w:val="26"/>
+    <w:abstractNumId w:val="27"/>
     <w:lvlOverride w:ilvl="0">
       <w:startOverride w:val="1"/>
     </w:lvlOverride>
   </w:num>
   <w:num w:numId="18">
-    <w:abstractNumId w:val="26"/>
+    <w:abstractNumId w:val="27"/>
     <w:lvlOverride w:ilvl="0"/>
     <w:lvlOverride w:ilvl="1">
       <w:startOverride w:val="1"/>
     </w:lvlOverride>
   </w:num>
   <w:num w:numId="19">
-    <w:abstractNumId w:val="26"/>
+    <w:abstractNumId w:val="27"/>
     <w:lvlOverride w:ilvl="0"/>
     <w:lvlOverride w:ilvl="1"/>
     <w:lvlOverride w:ilvl="2">
@@ -7876,7 +7853,7 @@
     </w:lvlOverride>
   </w:num>
   <w:num w:numId="20">
-    <w:abstractNumId w:val="26"/>
+    <w:abstractNumId w:val="27"/>
     <w:lvlOverride w:ilvl="0"/>
     <w:lvlOverride w:ilvl="1">
       <w:startOverride w:val="1"/>
@@ -7884,10 +7861,10 @@
     <w:lvlOverride w:ilvl="2"/>
   </w:num>
   <w:num w:numId="21">
-    <w:abstractNumId w:val="30"/>
+    <w:abstractNumId w:val="31"/>
   </w:num>
   <w:num w:numId="22">
-    <w:abstractNumId w:val="28"/>
+    <w:abstractNumId w:val="29"/>
   </w:num>
   <w:num w:numId="23">
     <w:abstractNumId w:val="5"/>
@@ -7899,19 +7876,19 @@
     <w:abstractNumId w:val="9"/>
   </w:num>
   <w:num w:numId="26">
-    <w:abstractNumId w:val="23"/>
+    <w:abstractNumId w:val="24"/>
   </w:num>
   <w:num w:numId="27">
-    <w:abstractNumId w:val="27"/>
+    <w:abstractNumId w:val="28"/>
   </w:num>
   <w:num w:numId="28">
     <w:abstractNumId w:val="1"/>
   </w:num>
   <w:num w:numId="29">
-    <w:abstractNumId w:val="25"/>
+    <w:abstractNumId w:val="26"/>
   </w:num>
   <w:num w:numId="30">
-    <w:abstractNumId w:val="31"/>
+    <w:abstractNumId w:val="32"/>
   </w:num>
   <w:num w:numId="31">
     <w:abstractNumId w:val="2"/>
@@ -7923,19 +7900,22 @@
     <w:abstractNumId w:val="8"/>
   </w:num>
   <w:num w:numId="34">
-    <w:abstractNumId w:val="20"/>
+    <w:abstractNumId w:val="21"/>
   </w:num>
   <w:num w:numId="35">
-    <w:abstractNumId w:val="21"/>
+    <w:abstractNumId w:val="22"/>
   </w:num>
   <w:num w:numId="36">
-    <w:abstractNumId w:val="22"/>
+    <w:abstractNumId w:val="23"/>
   </w:num>
   <w:num w:numId="37">
     <w:abstractNumId w:val="6"/>
   </w:num>
   <w:num w:numId="38">
     <w:abstractNumId w:val="3"/>
+  </w:num>
+  <w:num w:numId="39">
+    <w:abstractNumId w:val="20"/>
   </w:num>
   <w:numIdMacAtCleanup w:val="21"/>
 </w:numbering>
@@ -10097,15 +10077,6 @@
 </file>
 
 <file path=customXml/item1.xml><?xml version="1.0" encoding="utf-8"?>
-<?mso-contentType ?>
-<FormTemplates xmlns="http://schemas.microsoft.com/sharepoint/v3/contenttype/forms">
-  <Display>DocumentLibraryForm</Display>
-  <Edit>DocumentLibraryForm</Edit>
-  <New>DocumentLibraryForm</New>
-</FormTemplates>
-</file>
-
-<file path=customXml/item2.xml><?xml version="1.0" encoding="utf-8"?>
 <ct:contentTypeSchema xmlns:ct="http://schemas.microsoft.com/office/2006/metadata/contentType" xmlns:ma="http://schemas.microsoft.com/office/2006/metadata/properties/metaAttributes" ct:_="" ma:_="" ma:contentTypeName="Document" ma:contentTypeID="0x0101001474C48ACCEBF74AB6B5D245D4F75B4D" ma:contentTypeVersion="10" ma:contentTypeDescription="Create a new document." ma:contentTypeScope="" ma:versionID="33c2671a595dd1d45080ea62d33e4246">
   <xsd:schema xmlns:xsd="http://www.w3.org/2001/XMLSchema" xmlns:xs="http://www.w3.org/2001/XMLSchema" xmlns:p="http://schemas.microsoft.com/office/2006/metadata/properties" xmlns:ns2="3b231bd9-362e-4b4a-b934-a8e14959ce6d" xmlns:ns3="969634b1-bb27-4400-acd6-86276217b3b6" targetNamespace="http://schemas.microsoft.com/office/2006/metadata/properties" ma:root="true" ma:fieldsID="207ad79a31aede3bc266ddf49ae11068" ns2:_="" ns3:_="">
     <xsd:import namespace="3b231bd9-362e-4b4a-b934-a8e14959ce6d"/>
@@ -10310,6 +10281,15 @@
 </ct:contentTypeSchema>
 </file>
 
+<file path=customXml/item2.xml><?xml version="1.0" encoding="utf-8"?>
+<?mso-contentType ?>
+<FormTemplates xmlns="http://schemas.microsoft.com/sharepoint/v3/contenttype/forms">
+  <Display>DocumentLibraryForm</Display>
+  <Edit>DocumentLibraryForm</Edit>
+  <New>DocumentLibraryForm</New>
+</FormTemplates>
+</file>
+
 <file path=customXml/item3.xml><?xml version="1.0" encoding="utf-8"?>
 <p:properties xmlns:p="http://schemas.microsoft.com/office/2006/metadata/properties" xmlns:xsi="http://www.w3.org/2001/XMLSchema-instance" xmlns:pc="http://schemas.microsoft.com/office/infopath/2007/PartnerControls">
   <documentManagement/>
@@ -10321,14 +10301,6 @@
 </file>
 
 <file path=customXml/itemProps1.xml><?xml version="1.0" encoding="utf-8"?>
-<ds:datastoreItem xmlns:ds="http://schemas.openxmlformats.org/officeDocument/2006/customXml" ds:itemID="{49B6B7B5-1764-4EA5-B951-584BF8EEB49D}">
-  <ds:schemaRefs>
-    <ds:schemaRef ds:uri="http://schemas.microsoft.com/sharepoint/v3/contenttype/forms"/>
-  </ds:schemaRefs>
-</ds:datastoreItem>
-</file>
-
-<file path=customXml/itemProps2.xml><?xml version="1.0" encoding="utf-8"?>
 <ds:datastoreItem xmlns:ds="http://schemas.openxmlformats.org/officeDocument/2006/customXml" ds:itemID="{10896327-3724-4789-A5BA-A0DDE1CE6273}">
   <ds:schemaRefs>
     <ds:schemaRef ds:uri="http://schemas.microsoft.com/office/2006/metadata/contentType"/>
@@ -10347,6 +10319,14 @@
 </ds:datastoreItem>
 </file>
 
+<file path=customXml/itemProps2.xml><?xml version="1.0" encoding="utf-8"?>
+<ds:datastoreItem xmlns:ds="http://schemas.openxmlformats.org/officeDocument/2006/customXml" ds:itemID="{49B6B7B5-1764-4EA5-B951-584BF8EEB49D}">
+  <ds:schemaRefs>
+    <ds:schemaRef ds:uri="http://schemas.microsoft.com/sharepoint/v3/contenttype/forms"/>
+  </ds:schemaRefs>
+</ds:datastoreItem>
+</file>
+
 <file path=customXml/itemProps3.xml><?xml version="1.0" encoding="utf-8"?>
 <ds:datastoreItem xmlns:ds="http://schemas.openxmlformats.org/officeDocument/2006/customXml" ds:itemID="{9A6A423B-6D1A-4ACF-BF35-FBE1F9A0D140}">
   <ds:schemaRefs>
@@ -10357,7 +10337,7 @@
 </file>
 
 <file path=customXml/itemProps4.xml><?xml version="1.0" encoding="utf-8"?>
-<ds:datastoreItem xmlns:ds="http://schemas.openxmlformats.org/officeDocument/2006/customXml" ds:itemID="{0DB572A8-97CA-4A40-8118-F97952B7CC0A}">
+<ds:datastoreItem xmlns:ds="http://schemas.openxmlformats.org/officeDocument/2006/customXml" ds:itemID="{6A8F98ED-2255-4E73-8430-FB10930A2241}">
   <ds:schemaRefs>
     <ds:schemaRef ds:uri="http://schemas.openxmlformats.org/officeDocument/2006/bibliography"/>
   </ds:schemaRefs>

</xml_diff>

<commit_message>
details for assignment cleanup
</commit_message>
<xml_diff>
--- a/Install-Deployment/ERM Workforce Deployment Guide.docx
+++ b/Install-Deployment/ERM Workforce Deployment Guide.docx
@@ -7,9 +7,6 @@
         <w:pStyle w:val="EsriSubmittalDate"/>
         <w:ind w:left="3600"/>
       </w:pPr>
-      <w:r>
-        <w:t xml:space="preserve"> </w:t>
-      </w:r>
       <w:r>
         <w:t>September</w:t>
       </w:r>
@@ -196,6 +193,8 @@
         <w:t>Page</w:t>
       </w:r>
     </w:p>
+    <w:bookmarkStart w:id="0" w:name="_GoBack"/>
+    <w:bookmarkEnd w:id="0"/>
     <w:p>
       <w:pPr>
         <w:pStyle w:val="TOC1"/>
@@ -204,7 +203,6 @@
           <w:b w:val="0"/>
           <w:sz w:val="22"/>
           <w:szCs w:val="22"/>
-          <w:lang w:eastAsia="ja-JP"/>
         </w:rPr>
       </w:pPr>
       <w:r>
@@ -225,7 +223,7 @@
         </w:rPr>
         <w:fldChar w:fldCharType="separate"/>
       </w:r>
-      <w:hyperlink w:anchor="_Toc48675102" w:history="1">
+      <w:hyperlink w:anchor="_Toc51662911" w:history="1">
         <w:r>
           <w:rPr>
             <w:rStyle w:val="Hyperlink"/>
@@ -238,7 +236,6 @@
             <w:b w:val="0"/>
             <w:sz w:val="22"/>
             <w:szCs w:val="22"/>
-            <w:lang w:eastAsia="ja-JP"/>
           </w:rPr>
           <w:tab/>
         </w:r>
@@ -264,7 +261,7 @@
           <w:rPr>
             <w:webHidden/>
           </w:rPr>
-          <w:instrText xml:space="preserve"> PAGEREF _Toc48675102 \h </w:instrText>
+          <w:instrText xml:space="preserve"> PAGEREF _Toc51662911 \h </w:instrText>
         </w:r>
         <w:r>
           <w:rPr>
@@ -302,10 +299,9 @@
           <w:rFonts w:asciiTheme="minorHAnsi" w:hAnsiTheme="minorHAnsi"/>
           <w:noProof/>
           <w:sz w:val="22"/>
-          <w:lang w:eastAsia="ja-JP"/>
         </w:rPr>
       </w:pPr>
-      <w:hyperlink w:anchor="_Toc48675103" w:history="1">
+      <w:hyperlink w:anchor="_Toc51662912" w:history="1">
         <w:r>
           <w:rPr>
             <w:rStyle w:val="Hyperlink"/>
@@ -318,7 +314,6 @@
             <w:rFonts w:asciiTheme="minorHAnsi" w:hAnsiTheme="minorHAnsi"/>
             <w:noProof/>
             <w:sz w:val="22"/>
-            <w:lang w:eastAsia="ja-JP"/>
           </w:rPr>
           <w:tab/>
         </w:r>
@@ -348,7 +343,7 @@
             <w:noProof/>
             <w:webHidden/>
           </w:rPr>
-          <w:instrText xml:space="preserve"> PAGEREF _Toc48675103 \h </w:instrText>
+          <w:instrText xml:space="preserve"> PAGEREF _Toc51662912 \h </w:instrText>
         </w:r>
         <w:r>
           <w:rPr>
@@ -390,10 +385,9 @@
           <w:rFonts w:asciiTheme="minorHAnsi" w:hAnsiTheme="minorHAnsi"/>
           <w:noProof/>
           <w:sz w:val="22"/>
-          <w:lang w:eastAsia="ja-JP"/>
         </w:rPr>
       </w:pPr>
-      <w:hyperlink w:anchor="_Toc48675104" w:history="1">
+      <w:hyperlink w:anchor="_Toc51662913" w:history="1">
         <w:r>
           <w:rPr>
             <w:rStyle w:val="Hyperlink"/>
@@ -406,7 +400,6 @@
             <w:rFonts w:asciiTheme="minorHAnsi" w:hAnsiTheme="minorHAnsi"/>
             <w:noProof/>
             <w:sz w:val="22"/>
-            <w:lang w:eastAsia="ja-JP"/>
           </w:rPr>
           <w:tab/>
         </w:r>
@@ -436,7 +429,7 @@
             <w:noProof/>
             <w:webHidden/>
           </w:rPr>
-          <w:instrText xml:space="preserve"> PAGEREF _Toc48675104 \h </w:instrText>
+          <w:instrText xml:space="preserve"> PAGEREF _Toc51662913 \h </w:instrText>
         </w:r>
         <w:r>
           <w:rPr>
@@ -478,10 +471,9 @@
           <w:rFonts w:asciiTheme="minorHAnsi" w:hAnsiTheme="minorHAnsi"/>
           <w:noProof/>
           <w:sz w:val="22"/>
-          <w:lang w:eastAsia="ja-JP"/>
         </w:rPr>
       </w:pPr>
-      <w:hyperlink w:anchor="_Toc48675105" w:history="1">
+      <w:hyperlink w:anchor="_Toc51662914" w:history="1">
         <w:r>
           <w:rPr>
             <w:rStyle w:val="Hyperlink"/>
@@ -494,7 +486,6 @@
             <w:rFonts w:asciiTheme="minorHAnsi" w:hAnsiTheme="minorHAnsi"/>
             <w:noProof/>
             <w:sz w:val="22"/>
-            <w:lang w:eastAsia="ja-JP"/>
           </w:rPr>
           <w:tab/>
         </w:r>
@@ -524,7 +515,7 @@
             <w:noProof/>
             <w:webHidden/>
           </w:rPr>
-          <w:instrText xml:space="preserve"> PAGEREF _Toc48675105 \h </w:instrText>
+          <w:instrText xml:space="preserve"> PAGEREF _Toc51662914 \h </w:instrText>
         </w:r>
         <w:r>
           <w:rPr>
@@ -563,10 +554,9 @@
           <w:b w:val="0"/>
           <w:sz w:val="22"/>
           <w:szCs w:val="22"/>
-          <w:lang w:eastAsia="ja-JP"/>
         </w:rPr>
       </w:pPr>
-      <w:hyperlink w:anchor="_Toc48675106" w:history="1">
+      <w:hyperlink w:anchor="_Toc51662915" w:history="1">
         <w:r>
           <w:rPr>
             <w:rStyle w:val="Hyperlink"/>
@@ -579,7 +569,6 @@
             <w:b w:val="0"/>
             <w:sz w:val="22"/>
             <w:szCs w:val="22"/>
-            <w:lang w:eastAsia="ja-JP"/>
           </w:rPr>
           <w:tab/>
         </w:r>
@@ -605,7 +594,7 @@
           <w:rPr>
             <w:webHidden/>
           </w:rPr>
-          <w:instrText xml:space="preserve"> PAGEREF _Toc48675106 \h </w:instrText>
+          <w:instrText xml:space="preserve"> PAGEREF _Toc51662915 \h </w:instrText>
         </w:r>
         <w:r>
           <w:rPr>
@@ -643,10 +632,9 @@
           <w:rFonts w:asciiTheme="minorHAnsi" w:hAnsiTheme="minorHAnsi"/>
           <w:noProof/>
           <w:sz w:val="22"/>
-          <w:lang w:eastAsia="ja-JP"/>
         </w:rPr>
       </w:pPr>
-      <w:hyperlink w:anchor="_Toc48675107" w:history="1">
+      <w:hyperlink w:anchor="_Toc51662916" w:history="1">
         <w:r>
           <w:rPr>
             <w:rStyle w:val="Hyperlink"/>
@@ -659,7 +647,6 @@
             <w:rFonts w:asciiTheme="minorHAnsi" w:hAnsiTheme="minorHAnsi"/>
             <w:noProof/>
             <w:sz w:val="22"/>
-            <w:lang w:eastAsia="ja-JP"/>
           </w:rPr>
           <w:tab/>
         </w:r>
@@ -689,7 +676,7 @@
             <w:noProof/>
             <w:webHidden/>
           </w:rPr>
-          <w:instrText xml:space="preserve"> PAGEREF _Toc48675107 \h </w:instrText>
+          <w:instrText xml:space="preserve"> PAGEREF _Toc51662916 \h </w:instrText>
         </w:r>
         <w:r>
           <w:rPr>
@@ -731,10 +718,9 @@
           <w:rFonts w:asciiTheme="minorHAnsi" w:hAnsiTheme="minorHAnsi"/>
           <w:noProof/>
           <w:sz w:val="22"/>
-          <w:lang w:eastAsia="ja-JP"/>
         </w:rPr>
       </w:pPr>
-      <w:hyperlink w:anchor="_Toc48675108" w:history="1">
+      <w:hyperlink w:anchor="_Toc51662917" w:history="1">
         <w:r>
           <w:rPr>
             <w:rStyle w:val="Hyperlink"/>
@@ -747,7 +733,6 @@
             <w:rFonts w:asciiTheme="minorHAnsi" w:hAnsiTheme="minorHAnsi"/>
             <w:noProof/>
             <w:sz w:val="22"/>
-            <w:lang w:eastAsia="ja-JP"/>
           </w:rPr>
           <w:tab/>
         </w:r>
@@ -777,7 +762,7 @@
             <w:noProof/>
             <w:webHidden/>
           </w:rPr>
-          <w:instrText xml:space="preserve"> PAGEREF _Toc48675108 \h </w:instrText>
+          <w:instrText xml:space="preserve"> PAGEREF _Toc51662917 \h </w:instrText>
         </w:r>
         <w:r>
           <w:rPr>
@@ -819,10 +804,9 @@
           <w:rFonts w:asciiTheme="minorHAnsi" w:hAnsiTheme="minorHAnsi"/>
           <w:noProof/>
           <w:sz w:val="22"/>
-          <w:lang w:eastAsia="ja-JP"/>
         </w:rPr>
       </w:pPr>
-      <w:hyperlink w:anchor="_Toc48675109" w:history="1">
+      <w:hyperlink w:anchor="_Toc51662918" w:history="1">
         <w:r>
           <w:rPr>
             <w:rStyle w:val="Hyperlink"/>
@@ -835,7 +819,6 @@
             <w:rFonts w:asciiTheme="minorHAnsi" w:hAnsiTheme="minorHAnsi"/>
             <w:noProof/>
             <w:sz w:val="22"/>
-            <w:lang w:eastAsia="ja-JP"/>
           </w:rPr>
           <w:tab/>
         </w:r>
@@ -865,7 +848,7 @@
             <w:noProof/>
             <w:webHidden/>
           </w:rPr>
-          <w:instrText xml:space="preserve"> PAGEREF _Toc48675109 \h </w:instrText>
+          <w:instrText xml:space="preserve"> PAGEREF _Toc51662918 \h </w:instrText>
         </w:r>
         <w:r>
           <w:rPr>
@@ -885,7 +868,7 @@
             <w:noProof/>
             <w:webHidden/>
           </w:rPr>
-          <w:t>3</w:t>
+          <w:t>4</w:t>
         </w:r>
         <w:r>
           <w:rPr>
@@ -907,10 +890,9 @@
           <w:rFonts w:asciiTheme="minorHAnsi" w:hAnsiTheme="minorHAnsi"/>
           <w:noProof/>
           <w:sz w:val="22"/>
-          <w:lang w:eastAsia="ja-JP"/>
         </w:rPr>
       </w:pPr>
-      <w:hyperlink w:anchor="_Toc48675110" w:history="1">
+      <w:hyperlink w:anchor="_Toc51662919" w:history="1">
         <w:r>
           <w:rPr>
             <w:rStyle w:val="Hyperlink"/>
@@ -923,7 +905,6 @@
             <w:rFonts w:asciiTheme="minorHAnsi" w:hAnsiTheme="minorHAnsi"/>
             <w:noProof/>
             <w:sz w:val="22"/>
-            <w:lang w:eastAsia="ja-JP"/>
           </w:rPr>
           <w:tab/>
         </w:r>
@@ -953,7 +934,7 @@
             <w:noProof/>
             <w:webHidden/>
           </w:rPr>
-          <w:instrText xml:space="preserve"> PAGEREF _Toc48675110 \h </w:instrText>
+          <w:instrText xml:space="preserve"> PAGEREF _Toc51662919 \h </w:instrText>
         </w:r>
         <w:r>
           <w:rPr>
@@ -990,10 +971,9 @@
         <w:rPr>
           <w:rFonts w:asciiTheme="minorHAnsi" w:hAnsiTheme="minorHAnsi"/>
           <w:sz w:val="22"/>
-          <w:lang w:eastAsia="ja-JP"/>
         </w:rPr>
       </w:pPr>
-      <w:hyperlink w:anchor="_Toc48675111" w:history="1">
+      <w:hyperlink w:anchor="_Toc51662920" w:history="1">
         <w:r>
           <w:rPr>
             <w:rStyle w:val="Hyperlink"/>
@@ -1004,7 +984,6 @@
           <w:rPr>
             <w:rFonts w:asciiTheme="minorHAnsi" w:hAnsiTheme="minorHAnsi"/>
             <w:sz w:val="22"/>
-            <w:lang w:eastAsia="ja-JP"/>
           </w:rPr>
           <w:tab/>
         </w:r>
@@ -1030,7 +1009,78 @@
           <w:rPr>
             <w:webHidden/>
           </w:rPr>
-          <w:instrText xml:space="preserve"> PAGEREF _Toc48675111 \h </w:instrText>
+          <w:instrText xml:space="preserve"> PAGEREF _Toc51662920 \h </w:instrText>
+        </w:r>
+        <w:r>
+          <w:rPr>
+            <w:webHidden/>
+          </w:rPr>
+        </w:r>
+        <w:r>
+          <w:rPr>
+            <w:webHidden/>
+          </w:rPr>
+          <w:fldChar w:fldCharType="separate"/>
+        </w:r>
+        <w:r>
+          <w:rPr>
+            <w:webHidden/>
+          </w:rPr>
+          <w:t>5</w:t>
+        </w:r>
+        <w:r>
+          <w:rPr>
+            <w:webHidden/>
+          </w:rPr>
+          <w:fldChar w:fldCharType="end"/>
+        </w:r>
+      </w:hyperlink>
+    </w:p>
+    <w:p>
+      <w:pPr>
+        <w:pStyle w:val="TOC3"/>
+        <w:rPr>
+          <w:rFonts w:asciiTheme="minorHAnsi" w:hAnsiTheme="minorHAnsi"/>
+          <w:sz w:val="22"/>
+        </w:rPr>
+      </w:pPr>
+      <w:hyperlink w:anchor="_Toc51662921" w:history="1">
+        <w:r>
+          <w:rPr>
+            <w:rStyle w:val="Hyperlink"/>
+          </w:rPr>
+          <w:t>2.4.2</w:t>
+        </w:r>
+        <w:r>
+          <w:rPr>
+            <w:rFonts w:asciiTheme="minorHAnsi" w:hAnsiTheme="minorHAnsi"/>
+            <w:sz w:val="22"/>
+          </w:rPr>
+          <w:tab/>
+        </w:r>
+        <w:r>
+          <w:rPr>
+            <w:rStyle w:val="Hyperlink"/>
+          </w:rPr>
+          <w:t>Automatic Assignment Cleanup</w:t>
+        </w:r>
+        <w:r>
+          <w:rPr>
+            <w:webHidden/>
+          </w:rPr>
+          <w:tab/>
+        </w:r>
+        <w:r>
+          <w:rPr>
+            <w:webHidden/>
+          </w:rPr>
+          <w:fldChar w:fldCharType="begin"/>
+        </w:r>
+        <w:r>
+          <w:rPr>
+            <w:webHidden/>
+          </w:rPr>
+          <w:instrText xml:space="preserve"> PAGEREF _Toc51662921 \h </w:instrText>
         </w:r>
         <w:r>
           <w:rPr>
@@ -1068,10 +1118,9 @@
           <w:rFonts w:asciiTheme="minorHAnsi" w:hAnsiTheme="minorHAnsi"/>
           <w:noProof/>
           <w:sz w:val="22"/>
-          <w:lang w:eastAsia="ja-JP"/>
         </w:rPr>
       </w:pPr>
-      <w:hyperlink w:anchor="_Toc48675112" w:history="1">
+      <w:hyperlink w:anchor="_Toc51662922" w:history="1">
         <w:r>
           <w:rPr>
             <w:rStyle w:val="Hyperlink"/>
@@ -1084,7 +1133,6 @@
             <w:rFonts w:asciiTheme="minorHAnsi" w:hAnsiTheme="minorHAnsi"/>
             <w:noProof/>
             <w:sz w:val="22"/>
-            <w:lang w:eastAsia="ja-JP"/>
           </w:rPr>
           <w:tab/>
         </w:r>
@@ -1093,7 +1141,7 @@
             <w:rStyle w:val="Hyperlink"/>
             <w:noProof/>
           </w:rPr>
-          <w:t>Sanity Test</w:t>
+          <w:t>Portal Users</w:t>
         </w:r>
         <w:r>
           <w:rPr>
@@ -1114,7 +1162,7 @@
             <w:noProof/>
             <w:webHidden/>
           </w:rPr>
-          <w:instrText xml:space="preserve"> PAGEREF _Toc48675112 \h </w:instrText>
+          <w:instrText xml:space="preserve"> PAGEREF _Toc51662922 \h </w:instrText>
         </w:r>
         <w:r>
           <w:rPr>
@@ -1134,7 +1182,93 @@
             <w:noProof/>
             <w:webHidden/>
           </w:rPr>
-          <w:t>5</w:t>
+          <w:t>6</w:t>
+        </w:r>
+        <w:r>
+          <w:rPr>
+            <w:noProof/>
+            <w:webHidden/>
+          </w:rPr>
+          <w:fldChar w:fldCharType="end"/>
+        </w:r>
+      </w:hyperlink>
+    </w:p>
+    <w:p>
+      <w:pPr>
+        <w:pStyle w:val="TOC2"/>
+        <w:tabs>
+          <w:tab w:val="left" w:pos="880"/>
+          <w:tab w:val="right" w:leader="dot" w:pos="9350"/>
+        </w:tabs>
+        <w:rPr>
+          <w:rFonts w:asciiTheme="minorHAnsi" w:hAnsiTheme="minorHAnsi"/>
+          <w:noProof/>
+          <w:sz w:val="22"/>
+        </w:rPr>
+      </w:pPr>
+      <w:hyperlink w:anchor="_Toc51662923" w:history="1">
+        <w:r>
+          <w:rPr>
+            <w:rStyle w:val="Hyperlink"/>
+            <w:noProof/>
+          </w:rPr>
+          <w:t>2.6</w:t>
+        </w:r>
+        <w:r>
+          <w:rPr>
+            <w:rFonts w:asciiTheme="minorHAnsi" w:hAnsiTheme="minorHAnsi"/>
+            <w:noProof/>
+            <w:sz w:val="22"/>
+          </w:rPr>
+          <w:tab/>
+        </w:r>
+        <w:r>
+          <w:rPr>
+            <w:rStyle w:val="Hyperlink"/>
+            <w:noProof/>
+          </w:rPr>
+          <w:t>Sanity Test</w:t>
+        </w:r>
+        <w:r>
+          <w:rPr>
+            <w:noProof/>
+            <w:webHidden/>
+          </w:rPr>
+          <w:tab/>
+        </w:r>
+        <w:r>
+          <w:rPr>
+            <w:noProof/>
+            <w:webHidden/>
+          </w:rPr>
+          <w:fldChar w:fldCharType="begin"/>
+        </w:r>
+        <w:r>
+          <w:rPr>
+            <w:noProof/>
+            <w:webHidden/>
+          </w:rPr>
+          <w:instrText xml:space="preserve"> PAGEREF _Toc51662923 \h </w:instrText>
+        </w:r>
+        <w:r>
+          <w:rPr>
+            <w:noProof/>
+            <w:webHidden/>
+          </w:rPr>
+        </w:r>
+        <w:r>
+          <w:rPr>
+            <w:noProof/>
+            <w:webHidden/>
+          </w:rPr>
+          <w:fldChar w:fldCharType="separate"/>
+        </w:r>
+        <w:r>
+          <w:rPr>
+            <w:noProof/>
+            <w:webHidden/>
+          </w:rPr>
+          <w:t>6</w:t>
         </w:r>
         <w:r>
           <w:rPr>
@@ -1190,22 +1324,22 @@
       <w:pPr>
         <w:pStyle w:val="EsriHeading1"/>
       </w:pPr>
-      <w:bookmarkStart w:id="0" w:name="_Toc48675102"/>
+      <w:bookmarkStart w:id="1" w:name="_Toc51662911"/>
       <w:r>
         <w:lastRenderedPageBreak/>
         <w:t>About This Document</w:t>
       </w:r>
-      <w:bookmarkEnd w:id="0"/>
+      <w:bookmarkEnd w:id="1"/>
     </w:p>
     <w:p>
       <w:pPr>
         <w:pStyle w:val="EsriHeading2"/>
       </w:pPr>
-      <w:bookmarkStart w:id="1" w:name="_Toc48675103"/>
+      <w:bookmarkStart w:id="2" w:name="_Toc51662912"/>
       <w:r>
         <w:t>Purpose</w:t>
       </w:r>
-      <w:bookmarkEnd w:id="1"/>
+      <w:bookmarkEnd w:id="2"/>
       <w:r>
         <w:t xml:space="preserve"> </w:t>
       </w:r>
@@ -1317,11 +1451,11 @@
       <w:pPr>
         <w:pStyle w:val="EsriHeading2"/>
       </w:pPr>
-      <w:bookmarkStart w:id="2" w:name="_Toc48675104"/>
+      <w:bookmarkStart w:id="3" w:name="_Toc51662913"/>
       <w:r>
         <w:t>Authors &amp; Contributors</w:t>
       </w:r>
-      <w:bookmarkEnd w:id="2"/>
+      <w:bookmarkEnd w:id="3"/>
     </w:p>
     <w:tbl>
       <w:tblPr>
@@ -1655,11 +1789,11 @@
       <w:pPr>
         <w:pStyle w:val="EsriHeading2"/>
       </w:pPr>
-      <w:bookmarkStart w:id="3" w:name="_Toc48675105"/>
+      <w:bookmarkStart w:id="4" w:name="_Toc51662914"/>
       <w:r>
         <w:t>Revision History</w:t>
       </w:r>
-      <w:bookmarkEnd w:id="3"/>
+      <w:bookmarkEnd w:id="4"/>
     </w:p>
     <w:tbl>
       <w:tblPr>
@@ -1987,7 +2121,7 @@
       <w:pPr>
         <w:pStyle w:val="EsriHeading1"/>
       </w:pPr>
-      <w:bookmarkStart w:id="4" w:name="_Toc48675106"/>
+      <w:bookmarkStart w:id="5" w:name="_Toc51662915"/>
       <w:r>
         <w:lastRenderedPageBreak/>
         <w:t xml:space="preserve">Workforce </w:t>
@@ -1995,17 +2129,17 @@
       <w:r>
         <w:t>for ERM</w:t>
       </w:r>
-      <w:bookmarkEnd w:id="4"/>
+      <w:bookmarkEnd w:id="5"/>
     </w:p>
     <w:p>
       <w:pPr>
         <w:pStyle w:val="EsriHeading2"/>
       </w:pPr>
-      <w:bookmarkStart w:id="5" w:name="_Toc48675107"/>
+      <w:bookmarkStart w:id="6" w:name="_Toc51662916"/>
       <w:r>
         <w:t>Install Workforce</w:t>
       </w:r>
-      <w:bookmarkEnd w:id="5"/>
+      <w:bookmarkEnd w:id="6"/>
       <w:r>
         <w:t xml:space="preserve"> </w:t>
       </w:r>
@@ -2031,7 +2165,7 @@
       <w:pPr>
         <w:pStyle w:val="EsriProposalBodyText"/>
       </w:pPr>
-      <w:commentRangeStart w:id="6"/>
+      <w:commentRangeStart w:id="7"/>
       <w:r>
         <w:t xml:space="preserve">No special configuration is needed. Can follow </w:t>
       </w:r>
@@ -2046,12 +2180,12 @@
       <w:r>
         <w:t xml:space="preserve"> on installing</w:t>
       </w:r>
-      <w:commentRangeEnd w:id="6"/>
+      <w:commentRangeEnd w:id="7"/>
       <w:r>
         <w:rPr>
           <w:rStyle w:val="CommentReference"/>
         </w:rPr>
-        <w:commentReference w:id="6"/>
+        <w:commentReference w:id="7"/>
       </w:r>
     </w:p>
     <w:p>
@@ -2063,11 +2197,11 @@
       <w:pPr>
         <w:pStyle w:val="EsriHeading2"/>
       </w:pPr>
-      <w:bookmarkStart w:id="7" w:name="_Toc48675108"/>
+      <w:bookmarkStart w:id="8" w:name="_Toc51662917"/>
       <w:r>
         <w:t>Create Workforce Project</w:t>
       </w:r>
-      <w:bookmarkEnd w:id="7"/>
+      <w:bookmarkEnd w:id="8"/>
     </w:p>
     <w:p>
       <w:pPr>
@@ -2096,7 +2230,15 @@
         <w:t>https://&lt;portal</w:t>
       </w:r>
       <w:r>
-        <w:t xml:space="preserve"> url&gt;</w:t>
+        <w:t xml:space="preserve"> </w:t>
+      </w:r>
+      <w:proofErr w:type="spellStart"/>
+      <w:r>
+        <w:t>url</w:t>
+      </w:r>
+      <w:proofErr w:type="spellEnd"/>
+      <w:r>
+        <w:t>&gt;</w:t>
       </w:r>
       <w:r>
         <w:t>/portal/apps/workforce</w:t>
@@ -2356,12 +2498,12 @@
       <w:pPr>
         <w:pStyle w:val="EsriHeading2"/>
       </w:pPr>
-      <w:bookmarkStart w:id="8" w:name="_Toc48675109"/>
+      <w:bookmarkStart w:id="9" w:name="_Toc51662918"/>
       <w:r>
         <w:lastRenderedPageBreak/>
         <w:t>Publish Sync Service</w:t>
       </w:r>
-      <w:bookmarkEnd w:id="8"/>
+      <w:bookmarkEnd w:id="9"/>
     </w:p>
     <w:p>
       <w:pPr>
@@ -2620,7 +2762,23 @@
           <w:rFonts w:cs="Times New Roman"/>
           <w:szCs w:val="24"/>
         </w:rPr>
-        <w:t>. If it's not started, start it. If the service does not exist, or you can't start it, check the log files located in the middleware\src\daemon directory.</w:t>
+        <w:t>. If it's not started, start it. If the service does not exist, or you can't start it, check the log files located in the middleware\</w:t>
+      </w:r>
+      <w:proofErr w:type="spellStart"/>
+      <w:r>
+        <w:rPr>
+          <w:rFonts w:cs="Times New Roman"/>
+          <w:szCs w:val="24"/>
+        </w:rPr>
+        <w:t>src</w:t>
+      </w:r>
+      <w:proofErr w:type="spellEnd"/>
+      <w:r>
+        <w:rPr>
+          <w:rFonts w:cs="Times New Roman"/>
+          <w:szCs w:val="24"/>
+        </w:rPr>
+        <w:t>\daemon directory.</w:t>
       </w:r>
     </w:p>
     <w:p>
@@ -2634,7 +2792,7 @@
       <w:pPr>
         <w:pStyle w:val="EsriHeading2"/>
       </w:pPr>
-      <w:bookmarkStart w:id="9" w:name="_Toc48675110"/>
+      <w:bookmarkStart w:id="10" w:name="_Toc51662919"/>
       <w:r>
         <w:t>Configure ERM</w:t>
       </w:r>
@@ -2644,7 +2802,7 @@
       <w:r>
         <w:t xml:space="preserve"> for Workforce</w:t>
       </w:r>
-      <w:bookmarkEnd w:id="9"/>
+      <w:bookmarkEnd w:id="10"/>
     </w:p>
     <w:p>
       <w:pPr>
@@ -2716,18 +2874,39 @@
                       <wps:txbx>
                         <w:txbxContent>
                           <w:p>
+                            <w:proofErr w:type="spellStart"/>
                             <w:r>
-                              <w:t>config.workforce = {</w:t>
+                              <w:t>config.workforce</w:t>
+                            </w:r>
+                            <w:proofErr w:type="spellEnd"/>
+                            <w:r>
+                              <w:t xml:space="preserve"> = {</w:t>
                             </w:r>
                           </w:p>
                           <w:p>
                             <w:r>
-                              <w:t xml:space="preserve">    layersItemId: "c848ff1562194e69a5d468b37a2839cb",</w:t>
+                              <w:t xml:space="preserve">    </w:t>
+                            </w:r>
+                            <w:proofErr w:type="spellStart"/>
+                            <w:r>
+                              <w:t>layersItemId</w:t>
+                            </w:r>
+                            <w:proofErr w:type="spellEnd"/>
+                            <w:r>
+                              <w:t>: "c848ff1562194e69a5d468b37a2839cb",</w:t>
                             </w:r>
                           </w:p>
                           <w:p>
                             <w:r>
-                              <w:t xml:space="preserve">    dispatcherId: "76da0172-8b96-40bd-8fd6-79d0719a16ee"</w:t>
+                              <w:t xml:space="preserve">    </w:t>
+                            </w:r>
+                            <w:proofErr w:type="spellStart"/>
+                            <w:r>
+                              <w:t>dispatcherId</w:t>
+                            </w:r>
+                            <w:proofErr w:type="spellEnd"/>
+                            <w:r>
+                              <w:t>: "76da0172-8b96-40bd-8fd6-79d0719a16ee"</w:t>
                             </w:r>
                           </w:p>
                           <w:p>
@@ -2741,18 +2920,39 @@
                             </w:r>
                           </w:p>
                           <w:p>
+                            <w:proofErr w:type="spellStart"/>
                             <w:r>
-                              <w:t>config.sync.logging = {</w:t>
+                              <w:t>config.sync.logging</w:t>
+                            </w:r>
+                            <w:proofErr w:type="spellEnd"/>
+                            <w:r>
+                              <w:t xml:space="preserve"> = {</w:t>
                             </w:r>
                           </w:p>
                           <w:p>
                             <w:r>
-                              <w:t xml:space="preserve">    level: process.env.LOG_LEVEL || "info",</w:t>
+                              <w:t xml:space="preserve">    level: </w:t>
+                            </w:r>
+                            <w:proofErr w:type="spellStart"/>
+                            <w:r>
+                              <w:t>process.env.LOG_LEVEL</w:t>
+                            </w:r>
+                            <w:proofErr w:type="spellEnd"/>
+                            <w:r>
+                              <w:t xml:space="preserve"> || "info",</w:t>
                             </w:r>
                           </w:p>
                           <w:p>
                             <w:r>
-                              <w:t xml:space="preserve">    filename: process.env.SYNC_LOG_FILE || "</w:t>
+                              <w:t xml:space="preserve">    filename: </w:t>
+                            </w:r>
+                            <w:proofErr w:type="spellStart"/>
+                            <w:r>
+                              <w:t>process.env.SYNC_LOG_FILE</w:t>
+                            </w:r>
+                            <w:proofErr w:type="spellEnd"/>
+                            <w:r>
+                              <w:t xml:space="preserve"> || "</w:t>
                             </w:r>
                             <w:r>
                               <w:t>C:\</w:t>
@@ -2769,12 +2969,44 @@
                           </w:p>
                           <w:p>
                             <w:r>
-                              <w:t xml:space="preserve">    maxsizeinbytes: process.env.LOG_SIZE_BYTES || 200000000,</w:t>
+                              <w:t xml:space="preserve">    </w:t>
+                            </w:r>
+                            <w:proofErr w:type="spellStart"/>
+                            <w:r>
+                              <w:t>maxsizeinbytes</w:t>
+                            </w:r>
+                            <w:proofErr w:type="spellEnd"/>
+                            <w:r>
+                              <w:t xml:space="preserve">: </w:t>
+                            </w:r>
+                            <w:proofErr w:type="spellStart"/>
+                            <w:r>
+                              <w:t>process.env.LOG_SIZE_BYTES</w:t>
+                            </w:r>
+                            <w:proofErr w:type="spellEnd"/>
+                            <w:r>
+                              <w:t xml:space="preserve"> || 200000000,</w:t>
                             </w:r>
                           </w:p>
                           <w:p>
                             <w:r>
-                              <w:t xml:space="preserve">    maxfiles: process.env.LOG_MAX_FILE_COUNT || 15</w:t>
+                              <w:t xml:space="preserve">    </w:t>
+                            </w:r>
+                            <w:proofErr w:type="spellStart"/>
+                            <w:r>
+                              <w:t>maxfiles</w:t>
+                            </w:r>
+                            <w:proofErr w:type="spellEnd"/>
+                            <w:r>
+                              <w:t xml:space="preserve">: </w:t>
+                            </w:r>
+                            <w:proofErr w:type="spellStart"/>
+                            <w:r>
+                              <w:t>process.env.LOG_MAX_FILE_COUNT</w:t>
+                            </w:r>
+                            <w:proofErr w:type="spellEnd"/>
+                            <w:r>
+                              <w:t xml:space="preserve"> || 15</w:t>
                             </w:r>
                           </w:p>
                           <w:p>
@@ -2910,8 +3142,21 @@
         <w:spacing w:before="0" w:after="0"/>
       </w:pPr>
       <w:r>
-        <w:t>This will vary depending on where it was deployed. It will be on the machine &lt;install location&gt;\Middleware\src\config\config.json</w:t>
-      </w:r>
+        <w:t>This will vary depending on where it was deployed. It will be on the machine &lt;install location&gt;\Middleware\</w:t>
+      </w:r>
+      <w:proofErr w:type="spellStart"/>
+      <w:r>
+        <w:t>src</w:t>
+      </w:r>
+      <w:proofErr w:type="spellEnd"/>
+      <w:r>
+        <w:t>\config\</w:t>
+      </w:r>
+      <w:proofErr w:type="spellStart"/>
+      <w:r>
+        <w:t>config.json</w:t>
+      </w:r>
+      <w:proofErr w:type="spellEnd"/>
     </w:p>
     <w:p>
       <w:pPr>
@@ -2923,7 +3168,15 @@
         <w:spacing w:before="0" w:after="0"/>
       </w:pPr>
       <w:r>
-        <w:t>Update 2 values in config.workforce section</w:t>
+        <w:t xml:space="preserve">Update 2 values in </w:t>
+      </w:r>
+      <w:proofErr w:type="spellStart"/>
+      <w:r>
+        <w:t>config.workforce</w:t>
+      </w:r>
+      <w:proofErr w:type="spellEnd"/>
+      <w:r>
+        <w:t xml:space="preserve"> section</w:t>
       </w:r>
       <w:r>
         <w:t>.</w:t>
@@ -2938,9 +3191,14 @@
         </w:numPr>
         <w:spacing w:before="0" w:after="0"/>
       </w:pPr>
+      <w:proofErr w:type="spellStart"/>
       <w:r>
         <w:lastRenderedPageBreak/>
-        <w:t>layersItemID = the ID</w:t>
+        <w:t>layersItemID</w:t>
+      </w:r>
+      <w:proofErr w:type="spellEnd"/>
+      <w:r>
+        <w:t xml:space="preserve"> = the ID</w:t>
       </w:r>
       <w:r>
         <w:t xml:space="preserve"> of the Feature Layer created when the Workforce project was set up. Can be found by opening item in Portal and copying from URL.</w:t>
@@ -2955,8 +3213,29 @@
         </w:numPr>
         <w:spacing w:before="0" w:after="0"/>
       </w:pPr>
-      <w:r>
-        <w:t>dispatcherID = the ID of the GlobalID of user that created the Workforce project. Can be found opening the Feature Layer from the Workforce project, opening the Dispatchers table, and copying the GlobalID value.</w:t>
+      <w:proofErr w:type="spellStart"/>
+      <w:r>
+        <w:t>dispatcherID</w:t>
+      </w:r>
+      <w:proofErr w:type="spellEnd"/>
+      <w:r>
+        <w:t xml:space="preserve"> = the ID of the </w:t>
+      </w:r>
+      <w:proofErr w:type="spellStart"/>
+      <w:r>
+        <w:t>GlobalID</w:t>
+      </w:r>
+      <w:proofErr w:type="spellEnd"/>
+      <w:r>
+        <w:t xml:space="preserve"> of user that created the Workforce project. Can be found opening the Feature Layer from the Workforce project, opening the Dispatchers table, and copying the </w:t>
+      </w:r>
+      <w:proofErr w:type="spellStart"/>
+      <w:r>
+        <w:t>GlobalID</w:t>
+      </w:r>
+      <w:proofErr w:type="spellEnd"/>
+      <w:r>
+        <w:t xml:space="preserve"> value.</w:t>
       </w:r>
     </w:p>
     <w:p>
@@ -3041,18 +3320,13 @@
     </w:p>
     <w:p>
       <w:pPr>
-        <w:pStyle w:val="EsriProposalBodyText"/>
-      </w:pPr>
-    </w:p>
-    <w:p>
-      <w:pPr>
         <w:pStyle w:val="EsriHeading3"/>
       </w:pPr>
-      <w:bookmarkStart w:id="10" w:name="_Toc48675111"/>
+      <w:bookmarkStart w:id="11" w:name="_Toc51662920"/>
       <w:r>
         <w:t>User Credentials</w:t>
       </w:r>
-      <w:bookmarkEnd w:id="10"/>
+      <w:bookmarkEnd w:id="11"/>
     </w:p>
     <w:p>
       <w:pPr>
@@ -3138,34 +3412,35 @@
     </w:p>
     <w:p>
       <w:pPr>
-        <w:pStyle w:val="EsriProposalBodyText"/>
-        <w:spacing w:before="0" w:after="0"/>
-        <w:ind w:left="720"/>
-      </w:pPr>
-    </w:p>
-    <w:p>
-      <w:pPr>
         <w:pStyle w:val="EsriHeading3"/>
         <w:rPr>
           <w:sz w:val="28"/>
         </w:rPr>
       </w:pPr>
-      <w:bookmarkStart w:id="11" w:name="_Toc48675112"/>
-      <w:r>
-        <w:t>Automatic Cleanup</w:t>
-      </w:r>
+      <w:bookmarkStart w:id="12" w:name="_Toc51662921"/>
+      <w:r>
+        <w:t>Automatic</w:t>
+      </w:r>
+      <w:r>
+        <w:t xml:space="preserve"> Assignment</w:t>
+      </w:r>
+      <w:r>
+        <w:t xml:space="preserve"> Cleanup</w:t>
+      </w:r>
+      <w:bookmarkEnd w:id="12"/>
     </w:p>
     <w:p>
       <w:pPr>
         <w:pStyle w:val="PSProposalBodyText"/>
       </w:pPr>
       <w:r>
-        <w:t xml:space="preserve">In the Middleware configuration file, there are option to automatically delete older features in the Workforce feature service. This process </w:t>
-      </w:r>
-      <w:bookmarkStart w:id="12" w:name="_GoBack"/>
-      <w:bookmarkEnd w:id="12"/>
-      <w:r>
-        <w:t>uses the Workforce layer that was configured in previous section.</w:t>
+        <w:t xml:space="preserve">In the Middleware configuration file, there are option to automatically delete older </w:t>
+      </w:r>
+      <w:r>
+        <w:t xml:space="preserve">Assignment </w:t>
+      </w:r>
+      <w:r>
+        <w:t>features in the Workforce feature service. This process uses the Workforce layer that was configured in previous section.</w:t>
       </w:r>
     </w:p>
     <w:p>
@@ -3177,8 +3452,13 @@
         </w:numPr>
         <w:spacing w:before="0" w:after="0"/>
       </w:pPr>
-      <w:r>
-        <w:t>config.delete = {};</w:t>
+      <w:proofErr w:type="spellStart"/>
+      <w:r>
+        <w:t>config.delete</w:t>
+      </w:r>
+      <w:proofErr w:type="spellEnd"/>
+      <w:r>
+        <w:t xml:space="preserve"> = {};</w:t>
       </w:r>
     </w:p>
     <w:p>
@@ -3203,8 +3483,13 @@
         </w:numPr>
         <w:spacing w:before="0" w:after="0"/>
       </w:pPr>
-      <w:r>
-        <w:t>config.delete.intervalHours = 1</w:t>
+      <w:proofErr w:type="spellStart"/>
+      <w:r>
+        <w:t>config.delete.intervalHours</w:t>
+      </w:r>
+      <w:proofErr w:type="spellEnd"/>
+      <w:r>
+        <w:t xml:space="preserve"> = 1</w:t>
       </w:r>
     </w:p>
     <w:p>
@@ -3229,8 +3514,13 @@
         </w:numPr>
         <w:spacing w:before="0" w:after="0"/>
       </w:pPr>
-      <w:r>
-        <w:t>config.delete.hoursToSave = 36;</w:t>
+      <w:proofErr w:type="spellStart"/>
+      <w:r>
+        <w:t>config.delete.hoursToSave</w:t>
+      </w:r>
+      <w:proofErr w:type="spellEnd"/>
+      <w:r>
+        <w:t xml:space="preserve"> = 36;</w:t>
       </w:r>
     </w:p>
     <w:p>
@@ -3241,23 +3531,54 @@
           <w:numId w:val="39"/>
         </w:numPr>
         <w:spacing w:before="0" w:after="0"/>
-      </w:pPr>
-      <w:r>
-        <w:t>Any Workforce feature with a last_edited_date that is older than the time the process runs – hours to save is deleted.</w:t>
-      </w:r>
-    </w:p>
-    <w:p>
-      <w:pPr>
-        <w:pStyle w:val="EsriHeading3"/>
-        <w:numPr>
-          <w:ilvl w:val="0"/>
-          <w:numId w:val="0"/>
-        </w:numPr>
         <w:rPr>
           <w:sz w:val="28"/>
         </w:rPr>
       </w:pPr>
       <w:r>
+        <w:t xml:space="preserve">Any Workforce feature with a </w:t>
+      </w:r>
+      <w:proofErr w:type="spellStart"/>
+      <w:r>
+        <w:t>last_edited_date</w:t>
+      </w:r>
+      <w:proofErr w:type="spellEnd"/>
+      <w:r>
+        <w:t xml:space="preserve"> that is older than the time the process runs – hours to save is deleted.</w:t>
+      </w:r>
+    </w:p>
+    <w:p>
+      <w:pPr>
+        <w:pStyle w:val="PSProposalBodyText"/>
+        <w:numPr>
+          <w:ilvl w:val="1"/>
+          <w:numId w:val="39"/>
+        </w:numPr>
+        <w:spacing w:before="0" w:after="0"/>
+        <w:rPr>
+          <w:sz w:val="28"/>
+        </w:rPr>
+      </w:pPr>
+      <w:r>
+        <w:t xml:space="preserve">NOTE: </w:t>
+      </w:r>
+      <w:proofErr w:type="spellStart"/>
+      <w:r>
+        <w:t>last_edited_date</w:t>
+      </w:r>
+      <w:proofErr w:type="spellEnd"/>
+      <w:r>
+        <w:t xml:space="preserve"> is stored in UTC. The process will use whatever local time the Middleware server is in. May need to adjust </w:t>
+      </w:r>
+      <w:proofErr w:type="spellStart"/>
+      <w:r>
+        <w:t>hoursToSave</w:t>
+      </w:r>
+      <w:proofErr w:type="spellEnd"/>
+      <w:r>
+        <w:t xml:space="preserve"> to account for conversion.</w:t>
+      </w:r>
+      <w:r>
         <w:br w:type="page"/>
       </w:r>
     </w:p>
@@ -3265,10 +3586,12 @@
       <w:pPr>
         <w:pStyle w:val="EsriHeading2"/>
       </w:pPr>
+      <w:bookmarkStart w:id="13" w:name="_Toc51662922"/>
       <w:r>
         <w:lastRenderedPageBreak/>
         <w:t>Portal Users</w:t>
       </w:r>
+      <w:bookmarkEnd w:id="13"/>
     </w:p>
     <w:p>
       <w:pPr>
@@ -3375,10 +3698,11 @@
       <w:pPr>
         <w:pStyle w:val="EsriHeading2"/>
       </w:pPr>
+      <w:bookmarkStart w:id="14" w:name="_Toc51662923"/>
       <w:r>
         <w:t>Sanity Test</w:t>
       </w:r>
-      <w:bookmarkEnd w:id="11"/>
+      <w:bookmarkEnd w:id="14"/>
     </w:p>
     <w:p>
       <w:pPr>
@@ -3489,7 +3813,15 @@
         <w:spacing w:before="0" w:after="0"/>
       </w:pPr>
       <w:r>
-        <w:t>Change the notes of an assignment and see that the change is reflected in the corresponding GeoOrder in ERM plan.</w:t>
+        <w:t xml:space="preserve">Change the notes of an assignment and see that the change is reflected in the corresponding </w:t>
+      </w:r>
+      <w:proofErr w:type="spellStart"/>
+      <w:r>
+        <w:t>GeoOrder</w:t>
+      </w:r>
+      <w:proofErr w:type="spellEnd"/>
+      <w:r>
+        <w:t xml:space="preserve"> in ERM plan.</w:t>
       </w:r>
     </w:p>
     <w:sectPr>
@@ -3506,7 +3838,7 @@
 
 <file path=word/comments.xml><?xml version="1.0" encoding="utf-8"?>
 <w:comments xmlns:wpc="http://schemas.microsoft.com/office/word/2010/wordprocessingCanvas" xmlns:cx="http://schemas.microsoft.com/office/drawing/2014/chartex" xmlns:cx1="http://schemas.microsoft.com/office/drawing/2015/9/8/chartex" xmlns:cx2="http://schemas.microsoft.com/office/drawing/2015/10/21/chartex" xmlns:cx3="http://schemas.microsoft.com/office/drawing/2016/5/9/chartex" xmlns:cx4="http://schemas.microsoft.com/office/drawing/2016/5/10/chartex" xmlns:cx5="http://schemas.microsoft.com/office/drawing/2016/5/11/chartex" xmlns:cx6="http://schemas.microsoft.com/office/drawing/2016/5/12/chartex" xmlns:cx7="http://schemas.microsoft.com/office/drawing/2016/5/13/chartex" xmlns:cx8="http://schemas.microsoft.com/office/drawing/2016/5/14/chartex" xmlns:mc="http://schemas.openxmlformats.org/markup-compatibility/2006" xmlns:aink="http://schemas.microsoft.com/office/drawing/2016/ink" xmlns:am3d="http://schemas.microsoft.com/office/drawing/2017/model3d" xmlns:o="urn:schemas-microsoft-com:office:office" xmlns:r="http://schemas.openxmlformats.org/officeDocument/2006/relationships" xmlns:m="http://schemas.openxmlformats.org/officeDocument/2006/math" xmlns:v="urn:schemas-microsoft-com:vml" xmlns:wp14="http://schemas.microsoft.com/office/word/2010/wordprocessingDrawing" xmlns:wp="http://schemas.openxmlformats.org/drawingml/2006/wordprocessingDrawing" xmlns:w10="urn:schemas-microsoft-com:office:word" xmlns:w="http://schemas.openxmlformats.org/wordprocessingml/2006/main" xmlns:w14="http://schemas.microsoft.com/office/word/2010/wordml" xmlns:w15="http://schemas.microsoft.com/office/word/2012/wordml" xmlns:w16cid="http://schemas.microsoft.com/office/word/2016/wordml/cid" xmlns:w16se="http://schemas.microsoft.com/office/word/2015/wordml/symex" xmlns:wpg="http://schemas.microsoft.com/office/word/2010/wordprocessingGroup" xmlns:wpi="http://schemas.microsoft.com/office/word/2010/wordprocessingInk" xmlns:wne="http://schemas.microsoft.com/office/word/2006/wordml" xmlns:wps="http://schemas.microsoft.com/office/word/2010/wordprocessingShape" mc:Ignorable="w14 w15 w16se w16cid wp14">
-  <w:comment w:id="6" w:author="Michael Gayheart" w:date="2020-08-18T20:35:00Z" w:initials="MG">
+  <w:comment w:id="7" w:author="Michael Gayheart" w:date="2020-08-18T20:35:00Z" w:initials="MG">
     <w:p>
       <w:pPr>
         <w:pStyle w:val="CommentText"/>
@@ -10337,7 +10669,7 @@
 </file>
 
 <file path=customXml/itemProps4.xml><?xml version="1.0" encoding="utf-8"?>
-<ds:datastoreItem xmlns:ds="http://schemas.openxmlformats.org/officeDocument/2006/customXml" ds:itemID="{6A8F98ED-2255-4E73-8430-FB10930A2241}">
+<ds:datastoreItem xmlns:ds="http://schemas.openxmlformats.org/officeDocument/2006/customXml" ds:itemID="{376DBB13-143D-4390-BFCC-52F776187112}">
   <ds:schemaRefs>
     <ds:schemaRef ds:uri="http://schemas.openxmlformats.org/officeDocument/2006/bibliography"/>
   </ds:schemaRefs>

</xml_diff>

<commit_message>
WF disptach brackets detail
</commit_message>
<xml_diff>
--- a/Install-Deployment/ERM Workforce Deployment Guide.docx
+++ b/Install-Deployment/ERM Workforce Deployment Guide.docx
@@ -193,8 +193,6 @@
         <w:t>Page</w:t>
       </w:r>
     </w:p>
-    <w:bookmarkStart w:id="0" w:name="_GoBack"/>
-    <w:bookmarkEnd w:id="0"/>
     <w:p>
       <w:pPr>
         <w:pStyle w:val="TOC1"/>
@@ -1324,22 +1322,22 @@
       <w:pPr>
         <w:pStyle w:val="EsriHeading1"/>
       </w:pPr>
-      <w:bookmarkStart w:id="1" w:name="_Toc51662911"/>
+      <w:bookmarkStart w:id="0" w:name="_Toc51662911"/>
       <w:r>
         <w:lastRenderedPageBreak/>
         <w:t>About This Document</w:t>
       </w:r>
+      <w:bookmarkEnd w:id="0"/>
+    </w:p>
+    <w:p>
+      <w:pPr>
+        <w:pStyle w:val="EsriHeading2"/>
+      </w:pPr>
+      <w:bookmarkStart w:id="1" w:name="_Toc51662912"/>
+      <w:r>
+        <w:t>Purpose</w:t>
+      </w:r>
       <w:bookmarkEnd w:id="1"/>
-    </w:p>
-    <w:p>
-      <w:pPr>
-        <w:pStyle w:val="EsriHeading2"/>
-      </w:pPr>
-      <w:bookmarkStart w:id="2" w:name="_Toc51662912"/>
-      <w:r>
-        <w:t>Purpose</w:t>
-      </w:r>
-      <w:bookmarkEnd w:id="2"/>
       <w:r>
         <w:t xml:space="preserve"> </w:t>
       </w:r>
@@ -1451,11 +1449,11 @@
       <w:pPr>
         <w:pStyle w:val="EsriHeading2"/>
       </w:pPr>
-      <w:bookmarkStart w:id="3" w:name="_Toc51662913"/>
+      <w:bookmarkStart w:id="2" w:name="_Toc51662913"/>
       <w:r>
         <w:t>Authors &amp; Contributors</w:t>
       </w:r>
-      <w:bookmarkEnd w:id="3"/>
+      <w:bookmarkEnd w:id="2"/>
     </w:p>
     <w:tbl>
       <w:tblPr>
@@ -1789,11 +1787,11 @@
       <w:pPr>
         <w:pStyle w:val="EsriHeading2"/>
       </w:pPr>
-      <w:bookmarkStart w:id="4" w:name="_Toc51662914"/>
+      <w:bookmarkStart w:id="3" w:name="_Toc51662914"/>
       <w:r>
         <w:t>Revision History</w:t>
       </w:r>
-      <w:bookmarkEnd w:id="4"/>
+      <w:bookmarkEnd w:id="3"/>
     </w:p>
     <w:tbl>
       <w:tblPr>
@@ -2121,7 +2119,7 @@
       <w:pPr>
         <w:pStyle w:val="EsriHeading1"/>
       </w:pPr>
-      <w:bookmarkStart w:id="5" w:name="_Toc51662915"/>
+      <w:bookmarkStart w:id="4" w:name="_Toc51662915"/>
       <w:r>
         <w:lastRenderedPageBreak/>
         <w:t xml:space="preserve">Workforce </w:t>
@@ -2129,17 +2127,17 @@
       <w:r>
         <w:t>for ERM</w:t>
       </w:r>
+      <w:bookmarkEnd w:id="4"/>
+    </w:p>
+    <w:p>
+      <w:pPr>
+        <w:pStyle w:val="EsriHeading2"/>
+      </w:pPr>
+      <w:bookmarkStart w:id="5" w:name="_Toc51662916"/>
+      <w:r>
+        <w:t>Install Workforce</w:t>
+      </w:r>
       <w:bookmarkEnd w:id="5"/>
-    </w:p>
-    <w:p>
-      <w:pPr>
-        <w:pStyle w:val="EsriHeading2"/>
-      </w:pPr>
-      <w:bookmarkStart w:id="6" w:name="_Toc51662916"/>
-      <w:r>
-        <w:t>Install Workforce</w:t>
-      </w:r>
-      <w:bookmarkEnd w:id="6"/>
       <w:r>
         <w:t xml:space="preserve"> </w:t>
       </w:r>
@@ -2165,7 +2163,7 @@
       <w:pPr>
         <w:pStyle w:val="EsriProposalBodyText"/>
       </w:pPr>
-      <w:commentRangeStart w:id="7"/>
+      <w:commentRangeStart w:id="6"/>
       <w:r>
         <w:t xml:space="preserve">No special configuration is needed. Can follow </w:t>
       </w:r>
@@ -2180,12 +2178,12 @@
       <w:r>
         <w:t xml:space="preserve"> on installing</w:t>
       </w:r>
-      <w:commentRangeEnd w:id="7"/>
+      <w:commentRangeEnd w:id="6"/>
       <w:r>
         <w:rPr>
           <w:rStyle w:val="CommentReference"/>
         </w:rPr>
-        <w:commentReference w:id="7"/>
+        <w:commentReference w:id="6"/>
       </w:r>
     </w:p>
     <w:p>
@@ -2197,11 +2195,11 @@
       <w:pPr>
         <w:pStyle w:val="EsriHeading2"/>
       </w:pPr>
-      <w:bookmarkStart w:id="8" w:name="_Toc51662917"/>
+      <w:bookmarkStart w:id="7" w:name="_Toc51662917"/>
       <w:r>
         <w:t>Create Workforce Project</w:t>
       </w:r>
-      <w:bookmarkEnd w:id="8"/>
+      <w:bookmarkEnd w:id="7"/>
     </w:p>
     <w:p>
       <w:pPr>
@@ -2230,15 +2228,7 @@
         <w:t>https://&lt;portal</w:t>
       </w:r>
       <w:r>
-        <w:t xml:space="preserve"> </w:t>
-      </w:r>
-      <w:proofErr w:type="spellStart"/>
-      <w:r>
-        <w:t>url</w:t>
-      </w:r>
-      <w:proofErr w:type="spellEnd"/>
-      <w:r>
-        <w:t>&gt;</w:t>
+        <w:t xml:space="preserve"> url&gt;</w:t>
       </w:r>
       <w:r>
         <w:t>/portal/apps/workforce</w:t>
@@ -2498,12 +2488,12 @@
       <w:pPr>
         <w:pStyle w:val="EsriHeading2"/>
       </w:pPr>
-      <w:bookmarkStart w:id="9" w:name="_Toc51662918"/>
+      <w:bookmarkStart w:id="8" w:name="_Toc51662918"/>
       <w:r>
         <w:lastRenderedPageBreak/>
         <w:t>Publish Sync Service</w:t>
       </w:r>
-      <w:bookmarkEnd w:id="9"/>
+      <w:bookmarkEnd w:id="8"/>
     </w:p>
     <w:p>
       <w:pPr>
@@ -2762,23 +2752,7 @@
           <w:rFonts w:cs="Times New Roman"/>
           <w:szCs w:val="24"/>
         </w:rPr>
-        <w:t>. If it's not started, start it. If the service does not exist, or you can't start it, check the log files located in the middleware\</w:t>
-      </w:r>
-      <w:proofErr w:type="spellStart"/>
-      <w:r>
-        <w:rPr>
-          <w:rFonts w:cs="Times New Roman"/>
-          <w:szCs w:val="24"/>
-        </w:rPr>
-        <w:t>src</w:t>
-      </w:r>
-      <w:proofErr w:type="spellEnd"/>
-      <w:r>
-        <w:rPr>
-          <w:rFonts w:cs="Times New Roman"/>
-          <w:szCs w:val="24"/>
-        </w:rPr>
-        <w:t>\daemon directory.</w:t>
+        <w:t>. If it's not started, start it. If the service does not exist, or you can't start it, check the log files located in the middleware\src\daemon directory.</w:t>
       </w:r>
     </w:p>
     <w:p>
@@ -2792,7 +2766,7 @@
       <w:pPr>
         <w:pStyle w:val="EsriHeading2"/>
       </w:pPr>
-      <w:bookmarkStart w:id="10" w:name="_Toc51662919"/>
+      <w:bookmarkStart w:id="9" w:name="_Toc51662919"/>
       <w:r>
         <w:t>Configure ERM</w:t>
       </w:r>
@@ -2802,7 +2776,7 @@
       <w:r>
         <w:t xml:space="preserve"> for Workforce</w:t>
       </w:r>
-      <w:bookmarkEnd w:id="10"/>
+      <w:bookmarkEnd w:id="9"/>
     </w:p>
     <w:p>
       <w:pPr>
@@ -2874,39 +2848,30 @@
                       <wps:txbx>
                         <w:txbxContent>
                           <w:p>
-                            <w:proofErr w:type="spellStart"/>
                             <w:r>
-                              <w:t>config.workforce</w:t>
-                            </w:r>
-                            <w:proofErr w:type="spellEnd"/>
-                            <w:r>
-                              <w:t xml:space="preserve"> = {</w:t>
+                              <w:t>config.workforce = {</w:t>
                             </w:r>
                           </w:p>
                           <w:p>
                             <w:r>
-                              <w:t xml:space="preserve">    </w:t>
-                            </w:r>
-                            <w:proofErr w:type="spellStart"/>
-                            <w:r>
-                              <w:t>layersItemId</w:t>
-                            </w:r>
-                            <w:proofErr w:type="spellEnd"/>
-                            <w:r>
-                              <w:t>: "c848ff1562194e69a5d468b37a2839cb",</w:t>
+                              <w:t xml:space="preserve">    layersItemId: "c848ff1562194e69a5d468b37a2839cb",</w:t>
                             </w:r>
                           </w:p>
                           <w:p>
                             <w:r>
-                              <w:t xml:space="preserve">    </w:t>
+                              <w:t xml:space="preserve">    dispatcherId: "</w:t>
                             </w:r>
-                            <w:proofErr w:type="spellStart"/>
                             <w:r>
-                              <w:t>dispatcherId</w:t>
+                              <w:t>{</w:t>
                             </w:r>
-                            <w:proofErr w:type="spellEnd"/>
                             <w:r>
-                              <w:t>: "76da0172-8b96-40bd-8fd6-79d0719a16ee"</w:t>
+                              <w:t>76da0172-8b96-40bd-8fd6-79d0719a16ee</w:t>
+                            </w:r>
+                            <w:r>
+                              <w:t>}</w:t>
+                            </w:r>
+                            <w:r>
+                              <w:t>"</w:t>
                             </w:r>
                           </w:p>
                           <w:p>
@@ -2920,39 +2885,18 @@
                             </w:r>
                           </w:p>
                           <w:p>
-                            <w:proofErr w:type="spellStart"/>
                             <w:r>
-                              <w:t>config.sync.logging</w:t>
-                            </w:r>
-                            <w:proofErr w:type="spellEnd"/>
-                            <w:r>
-                              <w:t xml:space="preserve"> = {</w:t>
+                              <w:t>config.sync.logging = {</w:t>
                             </w:r>
                           </w:p>
                           <w:p>
                             <w:r>
-                              <w:t xml:space="preserve">    level: </w:t>
-                            </w:r>
-                            <w:proofErr w:type="spellStart"/>
-                            <w:r>
-                              <w:t>process.env.LOG_LEVEL</w:t>
-                            </w:r>
-                            <w:proofErr w:type="spellEnd"/>
-                            <w:r>
-                              <w:t xml:space="preserve"> || "info",</w:t>
+                              <w:t xml:space="preserve">    level: process.env.LOG_LEVEL || "info",</w:t>
                             </w:r>
                           </w:p>
                           <w:p>
                             <w:r>
-                              <w:t xml:space="preserve">    filename: </w:t>
-                            </w:r>
-                            <w:proofErr w:type="spellStart"/>
-                            <w:r>
-                              <w:t>process.env.SYNC_LOG_FILE</w:t>
-                            </w:r>
-                            <w:proofErr w:type="spellEnd"/>
-                            <w:r>
-                              <w:t xml:space="preserve"> || "</w:t>
+                              <w:t xml:space="preserve">    filename: process.env.SYNC_LOG_FILE || "</w:t>
                             </w:r>
                             <w:r>
                               <w:t>C:\</w:t>
@@ -2969,44 +2913,12 @@
                           </w:p>
                           <w:p>
                             <w:r>
-                              <w:t xml:space="preserve">    </w:t>
-                            </w:r>
-                            <w:proofErr w:type="spellStart"/>
-                            <w:r>
-                              <w:t>maxsizeinbytes</w:t>
-                            </w:r>
-                            <w:proofErr w:type="spellEnd"/>
-                            <w:r>
-                              <w:t xml:space="preserve">: </w:t>
-                            </w:r>
-                            <w:proofErr w:type="spellStart"/>
-                            <w:r>
-                              <w:t>process.env.LOG_SIZE_BYTES</w:t>
-                            </w:r>
-                            <w:proofErr w:type="spellEnd"/>
-                            <w:r>
-                              <w:t xml:space="preserve"> || 200000000,</w:t>
+                              <w:t xml:space="preserve">    maxsizeinbytes: process.env.LOG_SIZE_BYTES || 200000000,</w:t>
                             </w:r>
                           </w:p>
                           <w:p>
                             <w:r>
-                              <w:t xml:space="preserve">    </w:t>
-                            </w:r>
-                            <w:proofErr w:type="spellStart"/>
-                            <w:r>
-                              <w:t>maxfiles</w:t>
-                            </w:r>
-                            <w:proofErr w:type="spellEnd"/>
-                            <w:r>
-                              <w:t xml:space="preserve">: </w:t>
-                            </w:r>
-                            <w:proofErr w:type="spellStart"/>
-                            <w:r>
-                              <w:t>process.env.LOG_MAX_FILE_COUNT</w:t>
-                            </w:r>
-                            <w:proofErr w:type="spellEnd"/>
-                            <w:r>
-                              <w:t xml:space="preserve"> || 15</w:t>
+                              <w:t xml:space="preserve">    maxfiles: process.env.LOG_MAX_FILE_COUNT || 15</w:t>
                             </w:r>
                           </w:p>
                           <w:p>
@@ -3046,7 +2958,19 @@
                     </w:p>
                     <w:p>
                       <w:r>
-                        <w:t xml:space="preserve">    dispatcherId: "76da0172-8b96-40bd-8fd6-79d0719a16ee"</w:t>
+                        <w:t xml:space="preserve">    dispatcherId: "</w:t>
+                      </w:r>
+                      <w:r>
+                        <w:t>{</w:t>
+                      </w:r>
+                      <w:r>
+                        <w:t>76da0172-8b96-40bd-8fd6-79d0719a16ee</w:t>
+                      </w:r>
+                      <w:r>
+                        <w:t>}</w:t>
+                      </w:r>
+                      <w:r>
+                        <w:t>"</w:t>
                       </w:r>
                     </w:p>
                     <w:p>
@@ -3142,21 +3066,8 @@
         <w:spacing w:before="0" w:after="0"/>
       </w:pPr>
       <w:r>
-        <w:t>This will vary depending on where it was deployed. It will be on the machine &lt;install location&gt;\Middleware\</w:t>
-      </w:r>
-      <w:proofErr w:type="spellStart"/>
-      <w:r>
-        <w:t>src</w:t>
-      </w:r>
-      <w:proofErr w:type="spellEnd"/>
-      <w:r>
-        <w:t>\config\</w:t>
-      </w:r>
-      <w:proofErr w:type="spellStart"/>
-      <w:r>
-        <w:t>config.json</w:t>
-      </w:r>
-      <w:proofErr w:type="spellEnd"/>
+        <w:t>This will vary depending on where it was deployed. It will be on the machine &lt;install location&gt;\Middleware\src\config\config.json</w:t>
+      </w:r>
     </w:p>
     <w:p>
       <w:pPr>
@@ -3168,15 +3079,7 @@
         <w:spacing w:before="0" w:after="0"/>
       </w:pPr>
       <w:r>
-        <w:t xml:space="preserve">Update 2 values in </w:t>
-      </w:r>
-      <w:proofErr w:type="spellStart"/>
-      <w:r>
-        <w:t>config.workforce</w:t>
-      </w:r>
-      <w:proofErr w:type="spellEnd"/>
-      <w:r>
-        <w:t xml:space="preserve"> section</w:t>
+        <w:t>Update 2 values in config.workforce section</w:t>
       </w:r>
       <w:r>
         <w:t>.</w:t>
@@ -3191,14 +3094,9 @@
         </w:numPr>
         <w:spacing w:before="0" w:after="0"/>
       </w:pPr>
-      <w:proofErr w:type="spellStart"/>
       <w:r>
         <w:lastRenderedPageBreak/>
-        <w:t>layersItemID</w:t>
-      </w:r>
-      <w:proofErr w:type="spellEnd"/>
-      <w:r>
-        <w:t xml:space="preserve"> = the ID</w:t>
+        <w:t>layersItemID = the ID</w:t>
       </w:r>
       <w:r>
         <w:t xml:space="preserve"> of the Feature Layer created when the Workforce project was set up. Can be found by opening item in Portal and copying from URL.</w:t>
@@ -3213,29 +3111,8 @@
         </w:numPr>
         <w:spacing w:before="0" w:after="0"/>
       </w:pPr>
-      <w:proofErr w:type="spellStart"/>
-      <w:r>
-        <w:t>dispatcherID</w:t>
-      </w:r>
-      <w:proofErr w:type="spellEnd"/>
-      <w:r>
-        <w:t xml:space="preserve"> = the ID of the </w:t>
-      </w:r>
-      <w:proofErr w:type="spellStart"/>
-      <w:r>
-        <w:t>GlobalID</w:t>
-      </w:r>
-      <w:proofErr w:type="spellEnd"/>
-      <w:r>
-        <w:t xml:space="preserve"> of user that created the Workforce project. Can be found opening the Feature Layer from the Workforce project, opening the Dispatchers table, and copying the </w:t>
-      </w:r>
-      <w:proofErr w:type="spellStart"/>
-      <w:r>
-        <w:t>GlobalID</w:t>
-      </w:r>
-      <w:proofErr w:type="spellEnd"/>
-      <w:r>
-        <w:t xml:space="preserve"> value.</w:t>
+      <w:r>
+        <w:t>dispatcherID = the ID of the GlobalID of user that created the Workforce project. Can be found opening the Feature Layer from the Workforce project, opening the Dispatchers table, and copying the GlobalID value.</w:t>
       </w:r>
     </w:p>
     <w:p>
@@ -3248,6 +3125,21 @@
         <w:spacing w:before="0" w:after="0"/>
       </w:pPr>
       <w:r>
+        <w:t>Make sure to include the brackets.</w:t>
+      </w:r>
+      <w:bookmarkStart w:id="10" w:name="_GoBack"/>
+      <w:bookmarkEnd w:id="10"/>
+    </w:p>
+    <w:p>
+      <w:pPr>
+        <w:pStyle w:val="EsriProposalBodyText"/>
+        <w:numPr>
+          <w:ilvl w:val="2"/>
+          <w:numId w:val="35"/>
+        </w:numPr>
+        <w:spacing w:before="0" w:after="0"/>
+      </w:pPr>
+      <w:r>
         <w:t xml:space="preserve">Note: if you open table through ArcGIS Pro you will be able to copy the value. Opening through </w:t>
       </w:r>
       <w:r>
@@ -3452,13 +3344,8 @@
         </w:numPr>
         <w:spacing w:before="0" w:after="0"/>
       </w:pPr>
-      <w:proofErr w:type="spellStart"/>
-      <w:r>
-        <w:t>config.delete</w:t>
-      </w:r>
-      <w:proofErr w:type="spellEnd"/>
-      <w:r>
-        <w:t xml:space="preserve"> = {};</w:t>
+      <w:r>
+        <w:t>config.delete = {};</w:t>
       </w:r>
     </w:p>
     <w:p>
@@ -3483,13 +3370,8 @@
         </w:numPr>
         <w:spacing w:before="0" w:after="0"/>
       </w:pPr>
-      <w:proofErr w:type="spellStart"/>
-      <w:r>
-        <w:t>config.delete.intervalHours</w:t>
-      </w:r>
-      <w:proofErr w:type="spellEnd"/>
-      <w:r>
-        <w:t xml:space="preserve"> = 1</w:t>
+      <w:r>
+        <w:t>config.delete.intervalHours = 1</w:t>
       </w:r>
     </w:p>
     <w:p>
@@ -3514,13 +3396,8 @@
         </w:numPr>
         <w:spacing w:before="0" w:after="0"/>
       </w:pPr>
-      <w:proofErr w:type="spellStart"/>
-      <w:r>
-        <w:t>config.delete.hoursToSave</w:t>
-      </w:r>
-      <w:proofErr w:type="spellEnd"/>
-      <w:r>
-        <w:t xml:space="preserve"> = 36;</w:t>
+      <w:r>
+        <w:t>config.delete.hoursToSave = 36;</w:t>
       </w:r>
     </w:p>
     <w:p>
@@ -3536,15 +3413,7 @@
         </w:rPr>
       </w:pPr>
       <w:r>
-        <w:t xml:space="preserve">Any Workforce feature with a </w:t>
-      </w:r>
-      <w:proofErr w:type="spellStart"/>
-      <w:r>
-        <w:t>last_edited_date</w:t>
-      </w:r>
-      <w:proofErr w:type="spellEnd"/>
-      <w:r>
-        <w:t xml:space="preserve"> that is older than the time the process runs – hours to save is deleted.</w:t>
+        <w:t>Any Workforce feature with a last_edited_date that is older than the time the process runs – hours to save is deleted.</w:t>
       </w:r>
     </w:p>
     <w:p>
@@ -3560,23 +3429,7 @@
         </w:rPr>
       </w:pPr>
       <w:r>
-        <w:t xml:space="preserve">NOTE: </w:t>
-      </w:r>
-      <w:proofErr w:type="spellStart"/>
-      <w:r>
-        <w:t>last_edited_date</w:t>
-      </w:r>
-      <w:proofErr w:type="spellEnd"/>
-      <w:r>
-        <w:t xml:space="preserve"> is stored in UTC. The process will use whatever local time the Middleware server is in. May need to adjust </w:t>
-      </w:r>
-      <w:proofErr w:type="spellStart"/>
-      <w:r>
-        <w:t>hoursToSave</w:t>
-      </w:r>
-      <w:proofErr w:type="spellEnd"/>
-      <w:r>
-        <w:t xml:space="preserve"> to account for conversion.</w:t>
+        <w:t>NOTE: last_edited_date is stored in UTC. The process will use whatever local time the Middleware server is in. May need to adjust hoursToSave to account for conversion.</w:t>
       </w:r>
       <w:r>
         <w:br w:type="page"/>
@@ -3813,15 +3666,7 @@
         <w:spacing w:before="0" w:after="0"/>
       </w:pPr>
       <w:r>
-        <w:t xml:space="preserve">Change the notes of an assignment and see that the change is reflected in the corresponding </w:t>
-      </w:r>
-      <w:proofErr w:type="spellStart"/>
-      <w:r>
-        <w:t>GeoOrder</w:t>
-      </w:r>
-      <w:proofErr w:type="spellEnd"/>
-      <w:r>
-        <w:t xml:space="preserve"> in ERM plan.</w:t>
+        <w:t>Change the notes of an assignment and see that the change is reflected in the corresponding GeoOrder in ERM plan.</w:t>
       </w:r>
     </w:p>
     <w:sectPr>
@@ -3838,7 +3683,7 @@
 
 <file path=word/comments.xml><?xml version="1.0" encoding="utf-8"?>
 <w:comments xmlns:wpc="http://schemas.microsoft.com/office/word/2010/wordprocessingCanvas" xmlns:cx="http://schemas.microsoft.com/office/drawing/2014/chartex" xmlns:cx1="http://schemas.microsoft.com/office/drawing/2015/9/8/chartex" xmlns:cx2="http://schemas.microsoft.com/office/drawing/2015/10/21/chartex" xmlns:cx3="http://schemas.microsoft.com/office/drawing/2016/5/9/chartex" xmlns:cx4="http://schemas.microsoft.com/office/drawing/2016/5/10/chartex" xmlns:cx5="http://schemas.microsoft.com/office/drawing/2016/5/11/chartex" xmlns:cx6="http://schemas.microsoft.com/office/drawing/2016/5/12/chartex" xmlns:cx7="http://schemas.microsoft.com/office/drawing/2016/5/13/chartex" xmlns:cx8="http://schemas.microsoft.com/office/drawing/2016/5/14/chartex" xmlns:mc="http://schemas.openxmlformats.org/markup-compatibility/2006" xmlns:aink="http://schemas.microsoft.com/office/drawing/2016/ink" xmlns:am3d="http://schemas.microsoft.com/office/drawing/2017/model3d" xmlns:o="urn:schemas-microsoft-com:office:office" xmlns:r="http://schemas.openxmlformats.org/officeDocument/2006/relationships" xmlns:m="http://schemas.openxmlformats.org/officeDocument/2006/math" xmlns:v="urn:schemas-microsoft-com:vml" xmlns:wp14="http://schemas.microsoft.com/office/word/2010/wordprocessingDrawing" xmlns:wp="http://schemas.openxmlformats.org/drawingml/2006/wordprocessingDrawing" xmlns:w10="urn:schemas-microsoft-com:office:word" xmlns:w="http://schemas.openxmlformats.org/wordprocessingml/2006/main" xmlns:w14="http://schemas.microsoft.com/office/word/2010/wordml" xmlns:w15="http://schemas.microsoft.com/office/word/2012/wordml" xmlns:w16cid="http://schemas.microsoft.com/office/word/2016/wordml/cid" xmlns:w16se="http://schemas.microsoft.com/office/word/2015/wordml/symex" xmlns:wpg="http://schemas.microsoft.com/office/word/2010/wordprocessingGroup" xmlns:wpi="http://schemas.microsoft.com/office/word/2010/wordprocessingInk" xmlns:wne="http://schemas.microsoft.com/office/word/2006/wordml" xmlns:wps="http://schemas.microsoft.com/office/word/2010/wordprocessingShape" mc:Ignorable="w14 w15 w16se w16cid wp14">
-  <w:comment w:id="7" w:author="Michael Gayheart" w:date="2020-08-18T20:35:00Z" w:initials="MG">
+  <w:comment w:id="6" w:author="Michael Gayheart" w:date="2020-08-18T20:35:00Z" w:initials="MG">
     <w:p>
       <w:pPr>
         <w:pStyle w:val="CommentText"/>
@@ -4181,7 +4026,7 @@
                   </a:ln>
                   <a:extLst>
                     <a:ext uri="{FAA26D3D-D897-4be2-8F04-BA451C77F1D7}">
-                      <ma14:placeholderFlag xmlns:ma14="http://schemas.microsoft.com/office/mac/drawingml/2011/main" xmlns:w="http://schemas.openxmlformats.org/wordprocessingml/2006/main" xmlns:w10="urn:schemas-microsoft-com:office:word" xmlns:v="urn:schemas-microsoft-com:vml" xmlns:o="urn:schemas-microsoft-com:office:office" xmlns:mv="urn:schemas-microsoft-com:mac:vml" xmlns:mo="http://schemas.microsoft.com/office/mac/office/2008/main" xmlns="" xmlns:arto="http://schemas.microsoft.com/office/word/2006/arto" xmlns:a14="http://schemas.microsoft.com/office/drawing/2010/main"/>
+                      <ma14:placeholderFlag xmlns:a14="http://schemas.microsoft.com/office/drawing/2010/main" xmlns:arto="http://schemas.microsoft.com/office/word/2006/arto" xmlns="" xmlns:mo="http://schemas.microsoft.com/office/mac/office/2008/main" xmlns:mv="urn:schemas-microsoft-com:mac:vml" xmlns:o="urn:schemas-microsoft-com:office:office" xmlns:v="urn:schemas-microsoft-com:vml" xmlns:w10="urn:schemas-microsoft-com:office:word" xmlns:w="http://schemas.openxmlformats.org/wordprocessingml/2006/main" xmlns:ma14="http://schemas.microsoft.com/office/mac/drawingml/2011/main"/>
                     </a:ext>
                   </a:extLst>
                 </pic:spPr>
@@ -10409,6 +10254,15 @@
 </file>
 
 <file path=customXml/item1.xml><?xml version="1.0" encoding="utf-8"?>
+<?mso-contentType ?>
+<FormTemplates xmlns="http://schemas.microsoft.com/sharepoint/v3/contenttype/forms">
+  <Display>DocumentLibraryForm</Display>
+  <Edit>DocumentLibraryForm</Edit>
+  <New>DocumentLibraryForm</New>
+</FormTemplates>
+</file>
+
+<file path=customXml/item2.xml><?xml version="1.0" encoding="utf-8"?>
 <ct:contentTypeSchema xmlns:ct="http://schemas.microsoft.com/office/2006/metadata/contentType" xmlns:ma="http://schemas.microsoft.com/office/2006/metadata/properties/metaAttributes" ct:_="" ma:_="" ma:contentTypeName="Document" ma:contentTypeID="0x0101001474C48ACCEBF74AB6B5D245D4F75B4D" ma:contentTypeVersion="10" ma:contentTypeDescription="Create a new document." ma:contentTypeScope="" ma:versionID="33c2671a595dd1d45080ea62d33e4246">
   <xsd:schema xmlns:xsd="http://www.w3.org/2001/XMLSchema" xmlns:xs="http://www.w3.org/2001/XMLSchema" xmlns:p="http://schemas.microsoft.com/office/2006/metadata/properties" xmlns:ns2="3b231bd9-362e-4b4a-b934-a8e14959ce6d" xmlns:ns3="969634b1-bb27-4400-acd6-86276217b3b6" targetNamespace="http://schemas.microsoft.com/office/2006/metadata/properties" ma:root="true" ma:fieldsID="207ad79a31aede3bc266ddf49ae11068" ns2:_="" ns3:_="">
     <xsd:import namespace="3b231bd9-362e-4b4a-b934-a8e14959ce6d"/>
@@ -10613,15 +10467,6 @@
 </ct:contentTypeSchema>
 </file>
 
-<file path=customXml/item2.xml><?xml version="1.0" encoding="utf-8"?>
-<?mso-contentType ?>
-<FormTemplates xmlns="http://schemas.microsoft.com/sharepoint/v3/contenttype/forms">
-  <Display>DocumentLibraryForm</Display>
-  <Edit>DocumentLibraryForm</Edit>
-  <New>DocumentLibraryForm</New>
-</FormTemplates>
-</file>
-
 <file path=customXml/item3.xml><?xml version="1.0" encoding="utf-8"?>
 <p:properties xmlns:p="http://schemas.microsoft.com/office/2006/metadata/properties" xmlns:xsi="http://www.w3.org/2001/XMLSchema-instance" xmlns:pc="http://schemas.microsoft.com/office/infopath/2007/PartnerControls">
   <documentManagement/>
@@ -10633,6 +10478,14 @@
 </file>
 
 <file path=customXml/itemProps1.xml><?xml version="1.0" encoding="utf-8"?>
+<ds:datastoreItem xmlns:ds="http://schemas.openxmlformats.org/officeDocument/2006/customXml" ds:itemID="{49B6B7B5-1764-4EA5-B951-584BF8EEB49D}">
+  <ds:schemaRefs>
+    <ds:schemaRef ds:uri="http://schemas.microsoft.com/sharepoint/v3/contenttype/forms"/>
+  </ds:schemaRefs>
+</ds:datastoreItem>
+</file>
+
+<file path=customXml/itemProps2.xml><?xml version="1.0" encoding="utf-8"?>
 <ds:datastoreItem xmlns:ds="http://schemas.openxmlformats.org/officeDocument/2006/customXml" ds:itemID="{10896327-3724-4789-A5BA-A0DDE1CE6273}">
   <ds:schemaRefs>
     <ds:schemaRef ds:uri="http://schemas.microsoft.com/office/2006/metadata/contentType"/>
@@ -10651,14 +10504,6 @@
 </ds:datastoreItem>
 </file>
 
-<file path=customXml/itemProps2.xml><?xml version="1.0" encoding="utf-8"?>
-<ds:datastoreItem xmlns:ds="http://schemas.openxmlformats.org/officeDocument/2006/customXml" ds:itemID="{49B6B7B5-1764-4EA5-B951-584BF8EEB49D}">
-  <ds:schemaRefs>
-    <ds:schemaRef ds:uri="http://schemas.microsoft.com/sharepoint/v3/contenttype/forms"/>
-  </ds:schemaRefs>
-</ds:datastoreItem>
-</file>
-
 <file path=customXml/itemProps3.xml><?xml version="1.0" encoding="utf-8"?>
 <ds:datastoreItem xmlns:ds="http://schemas.openxmlformats.org/officeDocument/2006/customXml" ds:itemID="{9A6A423B-6D1A-4ACF-BF35-FBE1F9A0D140}">
   <ds:schemaRefs>
@@ -10669,7 +10514,7 @@
 </file>
 
 <file path=customXml/itemProps4.xml><?xml version="1.0" encoding="utf-8"?>
-<ds:datastoreItem xmlns:ds="http://schemas.openxmlformats.org/officeDocument/2006/customXml" ds:itemID="{376DBB13-143D-4390-BFCC-52F776187112}">
+<ds:datastoreItem xmlns:ds="http://schemas.openxmlformats.org/officeDocument/2006/customXml" ds:itemID="{137B307D-0393-4AA7-9F83-430D1C0F7834}">
   <ds:schemaRefs>
     <ds:schemaRef ds:uri="http://schemas.openxmlformats.org/officeDocument/2006/bibliography"/>
   </ds:schemaRefs>

</xml_diff>